<commit_message>
Couple refactorings, inverse windows span bug fixed
</commit_message>
<xml_diff>
--- a/Thesis/Inverse heat transfer software.docx
+++ b/Thesis/Inverse heat transfer software.docx
@@ -3061,6 +3061,115 @@
       <w:pPr>
         <w:pStyle w:val="Odstavecseseznamem"/>
         <w:numPr>
+          <w:ilvl w:val="2"/>
+          <w:numId w:val="1"/>
+        </w:numPr>
+        <w:jc w:val="both"/>
+        <w:rPr>
+          <w:lang w:val="en-GB"/>
+        </w:rPr>
+      </w:pPr>
+      <w:r>
+        <w:rPr>
+          <w:lang w:val="en-GB"/>
+        </w:rPr>
+        <w:t>At first, we had individual classes for handling the interpolation of a single value and for interpolating a list of values</w:t>
+      </w:r>
+    </w:p>
+    <w:p>
+      <w:pPr>
+        <w:pStyle w:val="Odstavecseseznamem"/>
+        <w:numPr>
+          <w:ilvl w:val="3"/>
+          <w:numId w:val="1"/>
+        </w:numPr>
+        <w:jc w:val="both"/>
+        <w:rPr>
+          <w:lang w:val="en-GB"/>
+        </w:rPr>
+      </w:pPr>
+      <w:r>
+        <w:rPr>
+          <w:lang w:val="en-GB"/>
+        </w:rPr>
+        <w:t>This had a small but measurable speed improvement, as the interpolating function did not have to spend time on checking this difference during the execution, thus saving time</w:t>
+      </w:r>
+    </w:p>
+    <w:p>
+      <w:pPr>
+        <w:pStyle w:val="Odstavecseseznamem"/>
+        <w:numPr>
+          <w:ilvl w:val="3"/>
+          <w:numId w:val="1"/>
+        </w:numPr>
+        <w:jc w:val="both"/>
+        <w:rPr>
+          <w:lang w:val="en-GB"/>
+        </w:rPr>
+      </w:pPr>
+      <w:r>
+        <w:rPr>
+          <w:lang w:val="en-GB"/>
+        </w:rPr>
+        <w:t>However,</w:t>
+      </w:r>
+      <w:r>
+        <w:rPr>
+          <w:lang w:val="en-GB"/>
+        </w:rPr>
+        <w:t xml:space="preserve"> instantiating</w:t>
+      </w:r>
+      <w:r>
+        <w:rPr>
+          <w:lang w:val="en-GB"/>
+        </w:rPr>
+        <w:t xml:space="preserve"> of</w:t>
+      </w:r>
+      <w:r>
+        <w:rPr>
+          <w:lang w:val="en-GB"/>
+        </w:rPr>
+        <w:t xml:space="preserve"> the custom class was unnecessary polluting the code</w:t>
+      </w:r>
+      <w:r>
+        <w:rPr>
+          <w:lang w:val="en-GB"/>
+        </w:rPr>
+        <w:t>, so we moved that deciding logic to the interpolation module itself, using the factory design pattern</w:t>
+      </w:r>
+    </w:p>
+    <w:p>
+      <w:pPr>
+        <w:pStyle w:val="Odstavecseseznamem"/>
+        <w:numPr>
+          <w:ilvl w:val="4"/>
+          <w:numId w:val="1"/>
+        </w:numPr>
+        <w:jc w:val="both"/>
+        <w:rPr>
+          <w:lang w:val="en-GB"/>
+        </w:rPr>
+      </w:pPr>
+      <w:hyperlink r:id="rId13" w:history="1">
+        <w:r>
+          <w:rPr>
+            <w:rStyle w:val="Hypertextovodkaz"/>
+            <w:lang w:val="en-GB"/>
+          </w:rPr>
+          <w:t>https://en.wikipedia.org/wiki/Factory_method_pattern</w:t>
+        </w:r>
+      </w:hyperlink>
+      <w:r>
+        <w:rPr>
+          <w:lang w:val="en-GB"/>
+        </w:rPr>
+        <w:t xml:space="preserve"> </w:t>
+      </w:r>
+    </w:p>
+    <w:p>
+      <w:pPr>
+        <w:pStyle w:val="Odstavecseseznamem"/>
+        <w:numPr>
           <w:ilvl w:val="0"/>
           <w:numId w:val="1"/>
         </w:numPr>
@@ -3490,6 +3599,7 @@
         <w:rPr>
           <w:lang w:val="en-GB"/>
         </w:rPr>
+        <w:lastRenderedPageBreak/>
         <w:t xml:space="preserve">It </w:t>
       </w:r>
       <w:r>
@@ -3576,7 +3686,6 @@
         <w:rPr>
           <w:lang w:val="en-GB"/>
         </w:rPr>
-        <w:lastRenderedPageBreak/>
         <w:t xml:space="preserve">Little challenge was </w:t>
       </w:r>
       <w:r>
@@ -4134,6 +4243,7 @@
         <w:rPr>
           <w:lang w:val="en-GB"/>
         </w:rPr>
+        <w:lastRenderedPageBreak/>
         <w:t>In our case user would be able to start the simulation by clicking a “run” button, but after that all the clicks would be suppressed until the simulation would be over.</w:t>
       </w:r>
     </w:p>
@@ -4189,85 +4299,497 @@
         <w:rPr>
           <w:lang w:val="en-GB"/>
         </w:rPr>
-        <w:t xml:space="preserve">he main GUI thread’s only responsibility would be to listen for user-based events (mouse clicks), and transmitting the commands to the “background </w:t>
-      </w:r>
+        <w:t>he main GUI thread’s only responsibility would be to listen for user-based events (mouse clicks), and transmitting the commands to the “background thread,” which is doing the heavy lifting</w:t>
+      </w:r>
+      <w:r>
+        <w:rPr>
+          <w:lang w:val="en-GB"/>
+        </w:rPr>
+        <w:t xml:space="preserve"> of calculating the simulation and rendering the results</w:t>
+      </w:r>
+      <w:r>
+        <w:rPr>
+          <w:lang w:val="en-GB"/>
+        </w:rPr>
+        <w:t xml:space="preserve">. </w:t>
+      </w:r>
+    </w:p>
+    <w:p>
+      <w:pPr>
+        <w:pStyle w:val="Odstavecseseznamem"/>
+        <w:numPr>
+          <w:ilvl w:val="1"/>
+          <w:numId w:val="1"/>
+        </w:numPr>
+        <w:jc w:val="both"/>
+        <w:rPr>
+          <w:lang w:val="en-GB"/>
+        </w:rPr>
+      </w:pPr>
+      <w:proofErr w:type="spellStart"/>
+      <w:r>
+        <w:rPr>
+          <w:lang w:val="en-GB"/>
+        </w:rPr>
+        <w:t>Tkinter</w:t>
+      </w:r>
+      <w:proofErr w:type="spellEnd"/>
+      <w:r>
+        <w:rPr>
+          <w:lang w:val="en-GB"/>
+        </w:rPr>
+        <w:t xml:space="preserve">, our first choice as a GUI framework, is </w:t>
+      </w:r>
+      <w:r>
+        <w:rPr>
+          <w:lang w:val="en-GB"/>
+        </w:rPr>
+        <w:t>single threaded</w:t>
+      </w:r>
+      <w:r>
+        <w:rPr>
+          <w:lang w:val="en-GB"/>
+        </w:rPr>
+        <w:t xml:space="preserve"> only, it has no capabilities whatsoever for multiple threads to operate at the same time. </w:t>
+      </w:r>
+      <w:r>
+        <w:rPr>
+          <w:lang w:val="en-GB"/>
+        </w:rPr>
+        <w:t xml:space="preserve">However, there is a possible solution how to overcome this problem (be it a little bit hacky). </w:t>
+      </w:r>
+      <w:proofErr w:type="spellStart"/>
+      <w:r>
+        <w:rPr>
+          <w:lang w:val="en-GB"/>
+        </w:rPr>
+        <w:t>Tkinter</w:t>
+      </w:r>
+      <w:proofErr w:type="spellEnd"/>
+      <w:r>
+        <w:rPr>
+          <w:lang w:val="en-GB"/>
+        </w:rPr>
+        <w:t xml:space="preserve"> has a method called after(timestep, function), which allows for a certain function to be called in regular timesteps from the main GUI thread.</w:t>
+      </w:r>
+    </w:p>
+    <w:p>
+      <w:pPr>
+        <w:pStyle w:val="Odstavecseseznamem"/>
+        <w:numPr>
+          <w:ilvl w:val="2"/>
+          <w:numId w:val="1"/>
+        </w:numPr>
+        <w:jc w:val="both"/>
+        <w:rPr>
+          <w:lang w:val="en-GB"/>
+        </w:rPr>
+      </w:pPr>
+      <w:r>
+        <w:rPr>
+          <w:lang w:val="en-GB"/>
+        </w:rPr>
+        <w:t xml:space="preserve">We took advantage of this to call small pieces of simulation between handing the focus to the GUI to listen for the user input. It meant that the main (and only) GUI thread was constantly switching between simulation mode and listening mode (with the listening period lasting couple </w:t>
+      </w:r>
+      <w:r>
+        <w:rPr>
+          <w:lang w:val="en-GB"/>
+        </w:rPr>
+        <w:t>milliseconds</w:t>
+      </w:r>
+      <w:r>
+        <w:rPr>
+          <w:lang w:val="en-GB"/>
+        </w:rPr>
+        <w:t>).</w:t>
+      </w:r>
+    </w:p>
+    <w:p>
+      <w:pPr>
+        <w:pStyle w:val="Odstavecseseznamem"/>
+        <w:numPr>
+          <w:ilvl w:val="2"/>
+          <w:numId w:val="1"/>
+        </w:numPr>
+        <w:jc w:val="both"/>
+        <w:rPr>
+          <w:lang w:val="en-GB"/>
+        </w:rPr>
+      </w:pPr>
+      <w:r>
+        <w:rPr>
+          <w:lang w:val="en-GB"/>
+        </w:rPr>
+        <w:t xml:space="preserve">This solution fulfilled the desired result (being able to both run calculations and listen for user input at the same time) but was far from being perfect. One </w:t>
+      </w:r>
+      <w:r>
+        <w:rPr>
+          <w:lang w:val="en-GB"/>
+        </w:rPr>
+        <w:t xml:space="preserve">of the </w:t>
+      </w:r>
+      <w:r>
+        <w:rPr>
+          <w:lang w:val="en-GB"/>
+        </w:rPr>
+        <w:t>disadvantage</w:t>
+      </w:r>
+      <w:r>
+        <w:rPr>
+          <w:lang w:val="en-GB"/>
+        </w:rPr>
+        <w:t>s</w:t>
+      </w:r>
+      <w:r>
+        <w:rPr>
+          <w:lang w:val="en-GB"/>
+        </w:rPr>
+        <w:t xml:space="preserve"> of this solution is that the calculation was </w:t>
+      </w:r>
+      <w:r>
+        <w:rPr>
+          <w:lang w:val="en-GB"/>
+        </w:rPr>
+        <w:t xml:space="preserve">being constantly </w:t>
+      </w:r>
+      <w:r>
+        <w:rPr>
+          <w:lang w:val="en-GB"/>
+        </w:rPr>
+        <w:t>interrupted by the listening periods, which caused the time for the whole calculation to be higher than without those listening “pauses”.</w:t>
+      </w:r>
+      <w:r>
+        <w:rPr>
+          <w:lang w:val="en-GB"/>
+        </w:rPr>
+        <w:t xml:space="preserve"> Also, there </w:t>
+      </w:r>
+      <w:r>
+        <w:rPr>
+          <w:lang w:val="en-GB"/>
+        </w:rPr>
+        <w:t>was</w:t>
+      </w:r>
+      <w:r>
+        <w:rPr>
+          <w:lang w:val="en-GB"/>
+        </w:rPr>
+        <w:t xml:space="preserve"> a need to cut simulation into a lot of smaller pieces, as the simulation cannot run constantly because of those interruptions. These pieces cannot be very big, because they themselves could cause the application to be unresponsive or “</w:t>
+      </w:r>
+      <w:proofErr w:type="spellStart"/>
+      <w:r>
+        <w:rPr>
+          <w:lang w:val="en-GB"/>
+        </w:rPr>
+        <w:t>laggy</w:t>
+      </w:r>
+      <w:proofErr w:type="spellEnd"/>
+      <w:r>
+        <w:rPr>
+          <w:lang w:val="en-GB"/>
+        </w:rPr>
+        <w:t xml:space="preserve">,” when being in the middle of simulating this big chunk. These pieces also should not be very small, because of the pausing time, which would cause the application </w:t>
+      </w:r>
+      <w:r>
+        <w:rPr>
+          <w:lang w:val="en-GB"/>
+        </w:rPr>
+        <w:t>to spend</w:t>
+      </w:r>
+      <w:r>
+        <w:rPr>
+          <w:lang w:val="en-GB"/>
+        </w:rPr>
+        <w:t xml:space="preserve"> more time in listening mode than in calculating mode, which would slow things down immensely.</w:t>
+      </w:r>
+    </w:p>
+    <w:p>
+      <w:pPr>
+        <w:pStyle w:val="Odstavecseseznamem"/>
+        <w:numPr>
+          <w:ilvl w:val="1"/>
+          <w:numId w:val="1"/>
+        </w:numPr>
+        <w:jc w:val="both"/>
+        <w:rPr>
+          <w:lang w:val="en-GB"/>
+        </w:rPr>
+      </w:pPr>
+      <w:r>
+        <w:rPr>
+          <w:lang w:val="en-GB"/>
+        </w:rPr>
+        <w:t xml:space="preserve">After contemplating all the </w:t>
+      </w:r>
+      <w:proofErr w:type="spellStart"/>
+      <w:r>
+        <w:rPr>
+          <w:lang w:val="en-GB"/>
+        </w:rPr>
+        <w:t>Tkinter</w:t>
+      </w:r>
+      <w:proofErr w:type="spellEnd"/>
+      <w:r>
+        <w:rPr>
+          <w:lang w:val="en-GB"/>
+        </w:rPr>
+        <w:t xml:space="preserve"> disadvantages, we decided to replace it with PyQt5, which natively supports multithreaded behaviour.</w:t>
+      </w:r>
+    </w:p>
+    <w:p>
+      <w:pPr>
+        <w:pStyle w:val="Odstavecseseznamem"/>
+        <w:numPr>
+          <w:ilvl w:val="2"/>
+          <w:numId w:val="1"/>
+        </w:numPr>
+        <w:jc w:val="both"/>
+        <w:rPr>
+          <w:lang w:val="en-GB"/>
+        </w:rPr>
+      </w:pPr>
+      <w:r>
+        <w:rPr>
+          <w:lang w:val="en-GB"/>
+        </w:rPr>
+        <w:t xml:space="preserve">PyQt5 provides an easy way how to handle multithreading with </w:t>
+      </w:r>
+      <w:r>
+        <w:rPr>
+          <w:lang w:val="en-GB"/>
+        </w:rPr>
+        <w:t xml:space="preserve">its own </w:t>
+      </w:r>
+      <w:r>
+        <w:rPr>
+          <w:lang w:val="en-GB"/>
+        </w:rPr>
+        <w:t>classes</w:t>
+      </w:r>
+      <w:r>
+        <w:rPr>
+          <w:lang w:val="en-GB"/>
+        </w:rPr>
+        <w:t xml:space="preserve"> (</w:t>
+      </w:r>
+      <w:proofErr w:type="spellStart"/>
+      <w:r>
+        <w:rPr>
+          <w:lang w:val="en-GB"/>
+        </w:rPr>
+        <w:t>QRunnable</w:t>
+      </w:r>
+      <w:proofErr w:type="spellEnd"/>
+      <w:r>
+        <w:rPr>
+          <w:lang w:val="en-GB"/>
+        </w:rPr>
+        <w:t xml:space="preserve"> and </w:t>
+      </w:r>
+      <w:proofErr w:type="spellStart"/>
+      <w:r>
+        <w:rPr>
+          <w:lang w:val="en-GB"/>
+        </w:rPr>
+        <w:t>QThreadPool</w:t>
+      </w:r>
+      <w:proofErr w:type="spellEnd"/>
+      <w:r>
+        <w:rPr>
+          <w:lang w:val="en-GB"/>
+        </w:rPr>
+        <w:t>)</w:t>
+      </w:r>
+      <w:r>
+        <w:rPr>
+          <w:lang w:val="en-GB"/>
+        </w:rPr>
+        <w:t>.</w:t>
+      </w:r>
+      <w:r>
+        <w:rPr>
+          <w:lang w:val="en-GB"/>
+        </w:rPr>
+        <w:t xml:space="preserve"> This way it is trivial to define a function that should run on the </w:t>
+      </w:r>
+      <w:r>
+        <w:rPr>
+          <w:lang w:val="en-GB"/>
+        </w:rPr>
+        <w:t>background and</w:t>
+      </w:r>
+      <w:r>
+        <w:rPr>
+          <w:lang w:val="en-GB"/>
+        </w:rPr>
+        <w:t xml:space="preserve"> can be spawned and controlled by user interaction in the GUI.</w:t>
+      </w:r>
+      <w:r>
+        <w:rPr>
+          <w:lang w:val="en-GB"/>
+        </w:rPr>
+        <w:t xml:space="preserve"> It also makes</w:t>
+      </w:r>
+      <w:r>
+        <w:rPr>
+          <w:lang w:val="en-GB"/>
+        </w:rPr>
+        <w:t xml:space="preserve"> it</w:t>
+      </w:r>
+      <w:r>
+        <w:rPr>
+          <w:lang w:val="en-GB"/>
+        </w:rPr>
+        <w:t xml:space="preserve"> easy to retrieve information from the background thread</w:t>
+      </w:r>
+      <w:r>
+        <w:rPr>
+          <w:lang w:val="en-GB"/>
+        </w:rPr>
+        <w:t>, that can emit data</w:t>
+      </w:r>
+      <w:r>
+        <w:rPr>
+          <w:lang w:val="en-GB"/>
+        </w:rPr>
+        <w:t xml:space="preserve"> </w:t>
+      </w:r>
+      <w:r>
+        <w:rPr>
+          <w:lang w:val="en-GB"/>
+        </w:rPr>
+        <w:t>which will be picked up by the main thread</w:t>
+      </w:r>
+      <w:r>
+        <w:rPr>
+          <w:lang w:val="en-GB"/>
+        </w:rPr>
+        <w:t>.</w:t>
+      </w:r>
+    </w:p>
+    <w:p>
+      <w:pPr>
+        <w:pStyle w:val="Odstavecseseznamem"/>
+        <w:numPr>
+          <w:ilvl w:val="2"/>
+          <w:numId w:val="1"/>
+        </w:numPr>
+        <w:jc w:val="both"/>
+        <w:rPr>
+          <w:lang w:val="en-GB"/>
+        </w:rPr>
+      </w:pPr>
+      <w:r>
+        <w:rPr>
+          <w:lang w:val="en-GB"/>
+        </w:rPr>
+        <w:t>Data from the background thread can be emitted on different occasions.</w:t>
+      </w:r>
+    </w:p>
+    <w:p>
+      <w:pPr>
+        <w:pStyle w:val="Odstavecseseznamem"/>
+        <w:numPr>
+          <w:ilvl w:val="3"/>
+          <w:numId w:val="1"/>
+        </w:numPr>
+        <w:jc w:val="both"/>
+        <w:rPr>
+          <w:lang w:val="en-GB"/>
+        </w:rPr>
+      </w:pPr>
+      <w:r>
+        <w:rPr>
+          <w:lang w:val="en-GB"/>
+        </w:rPr>
+        <w:t xml:space="preserve">By emitting positive values after each step in a calculation, we make sure that the timer in the GUI is being incremented (it is a sign of the calculation running). </w:t>
+      </w:r>
+    </w:p>
+    <w:p>
+      <w:pPr>
+        <w:pStyle w:val="Odstavecseseznamem"/>
+        <w:numPr>
+          <w:ilvl w:val="3"/>
+          <w:numId w:val="1"/>
+        </w:numPr>
+        <w:jc w:val="both"/>
+        <w:rPr>
+          <w:lang w:val="en-GB"/>
+        </w:rPr>
+      </w:pPr>
+      <w:r>
+        <w:rPr>
+          <w:lang w:val="en-GB"/>
+        </w:rPr>
+        <w:t>After the calculation thread finishes, it emits two values</w:t>
+      </w:r>
+      <w:r>
+        <w:rPr>
+          <w:lang w:val="en-GB"/>
+        </w:rPr>
+        <w:t xml:space="preserve">. First is the </w:t>
+      </w:r>
+      <w:r>
+        <w:rPr>
+          <w:lang w:val="en-GB"/>
+        </w:rPr>
+        <w:t xml:space="preserve">message that it has finished, so we can </w:t>
+      </w:r>
+      <w:r>
+        <w:rPr>
+          <w:lang w:val="en-GB"/>
+        </w:rPr>
+        <w:t xml:space="preserve">reflect the state in GUI and save the resulting graphs, if wanted. Second message caries over the result of the calculation in the form of </w:t>
+      </w:r>
+      <w:r>
+        <w:rPr>
+          <w:lang w:val="en-GB"/>
+        </w:rPr>
+        <w:t xml:space="preserve">the </w:t>
+      </w:r>
+      <w:r>
+        <w:rPr>
+          <w:lang w:val="en-GB"/>
+        </w:rPr>
+        <w:t>error</w:t>
+      </w:r>
+      <w:r>
+        <w:rPr>
+          <w:lang w:val="en-GB"/>
+        </w:rPr>
+        <w:t xml:space="preserve"> margin</w:t>
+      </w:r>
+      <w:r>
+        <w:rPr>
+          <w:lang w:val="en-GB"/>
+        </w:rPr>
+        <w:t xml:space="preserve"> – this will be displayed in GUI afterwards, to be visible for the user.</w:t>
+      </w:r>
+    </w:p>
+    <w:p>
+      <w:pPr>
+        <w:pStyle w:val="Odstavecseseznamem"/>
+        <w:numPr>
+          <w:ilvl w:val="2"/>
+          <w:numId w:val="1"/>
+        </w:numPr>
+        <w:jc w:val="both"/>
+        <w:rPr>
+          <w:lang w:val="en-GB"/>
+        </w:rPr>
+      </w:pPr>
       <w:r>
         <w:rPr>
           <w:lang w:val="en-GB"/>
         </w:rPr>
         <w:lastRenderedPageBreak/>
-        <w:t>thread,” which is doing the heavy lifting</w:t>
-      </w:r>
-      <w:r>
-        <w:rPr>
-          <w:lang w:val="en-GB"/>
-        </w:rPr>
-        <w:t xml:space="preserve"> of calculating the simulation and rendering the results</w:t>
-      </w:r>
-      <w:r>
-        <w:rPr>
-          <w:lang w:val="en-GB"/>
-        </w:rPr>
-        <w:t xml:space="preserve">. </w:t>
-      </w:r>
-    </w:p>
-    <w:p>
-      <w:pPr>
-        <w:pStyle w:val="Odstavecseseznamem"/>
-        <w:numPr>
-          <w:ilvl w:val="1"/>
-          <w:numId w:val="1"/>
-        </w:numPr>
-        <w:jc w:val="both"/>
-        <w:rPr>
-          <w:lang w:val="en-GB"/>
-        </w:rPr>
-      </w:pPr>
-      <w:proofErr w:type="spellStart"/>
-      <w:r>
-        <w:rPr>
-          <w:lang w:val="en-GB"/>
-        </w:rPr>
-        <w:t>Tkinter</w:t>
-      </w:r>
-      <w:proofErr w:type="spellEnd"/>
-      <w:r>
-        <w:rPr>
-          <w:lang w:val="en-GB"/>
-        </w:rPr>
-        <w:t xml:space="preserve">, our first choice as a GUI framework, is </w:t>
-      </w:r>
-      <w:r>
-        <w:rPr>
-          <w:lang w:val="en-GB"/>
-        </w:rPr>
-        <w:t>single threaded</w:t>
-      </w:r>
-      <w:r>
-        <w:rPr>
-          <w:lang w:val="en-GB"/>
-        </w:rPr>
-        <w:t xml:space="preserve"> only, it has no capabilities whatsoever for multiple threads to operate at the same time. </w:t>
-      </w:r>
-      <w:r>
-        <w:rPr>
-          <w:lang w:val="en-GB"/>
-        </w:rPr>
-        <w:t xml:space="preserve">However, there is a possible solution how to overcome this problem (be it a little bit hacky). </w:t>
-      </w:r>
-      <w:proofErr w:type="spellStart"/>
-      <w:r>
-        <w:rPr>
-          <w:lang w:val="en-GB"/>
-        </w:rPr>
-        <w:t>Tkinter</w:t>
-      </w:r>
-      <w:proofErr w:type="spellEnd"/>
-      <w:r>
-        <w:rPr>
-          <w:lang w:val="en-GB"/>
-        </w:rPr>
-        <w:t xml:space="preserve"> has a method called after(timestep, function), which allows for a certain function to be called in regular timesteps from the main GUI thread.</w:t>
+        <w:t xml:space="preserve">However, it is not enough to have a one-directional connection from the calculation thread to the main GUI thread – we also need a </w:t>
+      </w:r>
+      <w:r>
+        <w:rPr>
+          <w:lang w:val="en-GB"/>
+        </w:rPr>
+        <w:t>communication channel in the opposite direction, to be able to control the calculation (to pause it, stop it etc.).</w:t>
       </w:r>
     </w:p>
     <w:p>
@@ -4286,427 +4808,9 @@
         <w:rPr>
           <w:lang w:val="en-GB"/>
         </w:rPr>
-        <w:t xml:space="preserve">We took advantage of this to call small pieces of simulation between handing the focus to the GUI to listen for the user input. It meant that the main (and only) GUI thread was constantly switching between simulation mode and listening mode (with the listening period lasting couple </w:t>
-      </w:r>
-      <w:r>
-        <w:rPr>
-          <w:lang w:val="en-GB"/>
-        </w:rPr>
-        <w:t>milliseconds</w:t>
-      </w:r>
-      <w:r>
-        <w:rPr>
-          <w:lang w:val="en-GB"/>
-        </w:rPr>
-        <w:t>).</w:t>
-      </w:r>
-    </w:p>
-    <w:p>
-      <w:pPr>
-        <w:pStyle w:val="Odstavecseseznamem"/>
-        <w:numPr>
-          <w:ilvl w:val="2"/>
-          <w:numId w:val="1"/>
-        </w:numPr>
-        <w:jc w:val="both"/>
-        <w:rPr>
-          <w:lang w:val="en-GB"/>
-        </w:rPr>
-      </w:pPr>
-      <w:r>
-        <w:rPr>
-          <w:lang w:val="en-GB"/>
-        </w:rPr>
-        <w:t xml:space="preserve">This solution fulfilled the desired result (being able to both run calculations and listen for user input at the same time) but was far from being perfect. One </w:t>
-      </w:r>
-      <w:r>
-        <w:rPr>
-          <w:lang w:val="en-GB"/>
-        </w:rPr>
-        <w:t xml:space="preserve">of the </w:t>
-      </w:r>
-      <w:r>
-        <w:rPr>
-          <w:lang w:val="en-GB"/>
-        </w:rPr>
-        <w:t>disadvantage</w:t>
-      </w:r>
-      <w:r>
-        <w:rPr>
-          <w:lang w:val="en-GB"/>
-        </w:rPr>
-        <w:t>s</w:t>
-      </w:r>
-      <w:r>
-        <w:rPr>
-          <w:lang w:val="en-GB"/>
-        </w:rPr>
-        <w:t xml:space="preserve"> of this solution is that the calculation was </w:t>
-      </w:r>
-      <w:r>
-        <w:rPr>
-          <w:lang w:val="en-GB"/>
-        </w:rPr>
-        <w:t xml:space="preserve">being constantly </w:t>
-      </w:r>
-      <w:r>
-        <w:rPr>
-          <w:lang w:val="en-GB"/>
-        </w:rPr>
-        <w:t>interrupted by the listening periods, which caused the time for the whole calculation to be higher than without those listening “pauses”.</w:t>
-      </w:r>
-      <w:r>
-        <w:rPr>
-          <w:lang w:val="en-GB"/>
-        </w:rPr>
-        <w:t xml:space="preserve"> Also, there </w:t>
-      </w:r>
-      <w:r>
-        <w:rPr>
-          <w:lang w:val="en-GB"/>
-        </w:rPr>
-        <w:t>was</w:t>
-      </w:r>
-      <w:r>
-        <w:rPr>
-          <w:lang w:val="en-GB"/>
-        </w:rPr>
-        <w:t xml:space="preserve"> a need to cut simulation into a lot of smaller pieces, as the simulation cannot run constantly because of those interruptions. These pieces cannot be very big, because they themselves could cause the application to be unresponsive or “</w:t>
-      </w:r>
-      <w:proofErr w:type="spellStart"/>
-      <w:r>
-        <w:rPr>
-          <w:lang w:val="en-GB"/>
-        </w:rPr>
-        <w:t>laggy</w:t>
-      </w:r>
-      <w:proofErr w:type="spellEnd"/>
-      <w:r>
-        <w:rPr>
-          <w:lang w:val="en-GB"/>
-        </w:rPr>
-        <w:t xml:space="preserve">,” when being in the middle of simulating this big chunk. These pieces also should not be very small, because of the pausing time, which would cause the application </w:t>
-      </w:r>
-      <w:r>
-        <w:rPr>
-          <w:lang w:val="en-GB"/>
-        </w:rPr>
-        <w:t>to spend</w:t>
-      </w:r>
-      <w:r>
-        <w:rPr>
-          <w:lang w:val="en-GB"/>
-        </w:rPr>
-        <w:t xml:space="preserve"> more time in listening mode than in calculating mode, which would slow things down immensely.</w:t>
-      </w:r>
-    </w:p>
-    <w:p>
-      <w:pPr>
-        <w:pStyle w:val="Odstavecseseznamem"/>
-        <w:numPr>
-          <w:ilvl w:val="1"/>
-          <w:numId w:val="1"/>
-        </w:numPr>
-        <w:jc w:val="both"/>
-        <w:rPr>
-          <w:lang w:val="en-GB"/>
-        </w:rPr>
-      </w:pPr>
-      <w:r>
-        <w:rPr>
-          <w:lang w:val="en-GB"/>
-        </w:rPr>
-        <w:t xml:space="preserve">After contemplating all the </w:t>
-      </w:r>
-      <w:proofErr w:type="spellStart"/>
-      <w:r>
-        <w:rPr>
-          <w:lang w:val="en-GB"/>
-        </w:rPr>
-        <w:t>Tkinter</w:t>
-      </w:r>
-      <w:proofErr w:type="spellEnd"/>
-      <w:r>
-        <w:rPr>
-          <w:lang w:val="en-GB"/>
-        </w:rPr>
-        <w:t xml:space="preserve"> disadvantages, we decided to replace it with PyQt5, which natively supports multithreaded behaviour.</w:t>
-      </w:r>
-    </w:p>
-    <w:p>
-      <w:pPr>
-        <w:pStyle w:val="Odstavecseseznamem"/>
-        <w:numPr>
-          <w:ilvl w:val="2"/>
-          <w:numId w:val="1"/>
-        </w:numPr>
-        <w:jc w:val="both"/>
-        <w:rPr>
-          <w:lang w:val="en-GB"/>
-        </w:rPr>
-      </w:pPr>
-      <w:r>
-        <w:rPr>
-          <w:lang w:val="en-GB"/>
-        </w:rPr>
-        <w:t xml:space="preserve">PyQt5 provides an easy way how to handle multithreading with </w:t>
-      </w:r>
-      <w:r>
-        <w:rPr>
-          <w:lang w:val="en-GB"/>
-        </w:rPr>
-        <w:t xml:space="preserve">its own </w:t>
-      </w:r>
-      <w:r>
-        <w:rPr>
-          <w:lang w:val="en-GB"/>
-        </w:rPr>
-        <w:t>classes</w:t>
-      </w:r>
-      <w:r>
-        <w:rPr>
-          <w:lang w:val="en-GB"/>
-        </w:rPr>
-        <w:t xml:space="preserve"> (</w:t>
-      </w:r>
-      <w:proofErr w:type="spellStart"/>
-      <w:r>
-        <w:rPr>
-          <w:lang w:val="en-GB"/>
-        </w:rPr>
-        <w:t>QRunnable</w:t>
-      </w:r>
-      <w:proofErr w:type="spellEnd"/>
-      <w:r>
-        <w:rPr>
-          <w:lang w:val="en-GB"/>
-        </w:rPr>
-        <w:t xml:space="preserve"> and </w:t>
-      </w:r>
-      <w:proofErr w:type="spellStart"/>
-      <w:r>
-        <w:rPr>
-          <w:lang w:val="en-GB"/>
-        </w:rPr>
-        <w:t>QThreadPool</w:t>
-      </w:r>
-      <w:proofErr w:type="spellEnd"/>
-      <w:r>
-        <w:rPr>
-          <w:lang w:val="en-GB"/>
-        </w:rPr>
-        <w:t>)</w:t>
-      </w:r>
-      <w:r>
-        <w:rPr>
-          <w:lang w:val="en-GB"/>
-        </w:rPr>
-        <w:t>.</w:t>
-      </w:r>
-      <w:r>
-        <w:rPr>
-          <w:lang w:val="en-GB"/>
-        </w:rPr>
-        <w:t xml:space="preserve"> This way it is trivial to define a function that should run on the </w:t>
-      </w:r>
-      <w:r>
-        <w:rPr>
-          <w:lang w:val="en-GB"/>
-        </w:rPr>
-        <w:t>background and</w:t>
-      </w:r>
-      <w:r>
-        <w:rPr>
-          <w:lang w:val="en-GB"/>
-        </w:rPr>
-        <w:t xml:space="preserve"> can be spawned and controlled by user interaction in the GUI.</w:t>
-      </w:r>
-      <w:r>
-        <w:rPr>
-          <w:lang w:val="en-GB"/>
-        </w:rPr>
-        <w:t xml:space="preserve"> It also makes</w:t>
-      </w:r>
-      <w:r>
-        <w:rPr>
-          <w:lang w:val="en-GB"/>
-        </w:rPr>
-        <w:t xml:space="preserve"> it</w:t>
-      </w:r>
-      <w:r>
-        <w:rPr>
-          <w:lang w:val="en-GB"/>
-        </w:rPr>
-        <w:t xml:space="preserve"> easy to retrieve information from the background thread</w:t>
-      </w:r>
-      <w:r>
-        <w:rPr>
-          <w:lang w:val="en-GB"/>
-        </w:rPr>
-        <w:t>, that can emit data</w:t>
-      </w:r>
-      <w:r>
-        <w:rPr>
-          <w:lang w:val="en-GB"/>
-        </w:rPr>
-        <w:t xml:space="preserve"> </w:t>
-      </w:r>
-      <w:r>
-        <w:rPr>
-          <w:lang w:val="en-GB"/>
-        </w:rPr>
-        <w:t>which will be picked up by the main thread</w:t>
-      </w:r>
-      <w:r>
-        <w:rPr>
-          <w:lang w:val="en-GB"/>
-        </w:rPr>
-        <w:t>.</w:t>
-      </w:r>
-    </w:p>
-    <w:p>
-      <w:pPr>
-        <w:pStyle w:val="Odstavecseseznamem"/>
-        <w:numPr>
-          <w:ilvl w:val="2"/>
-          <w:numId w:val="1"/>
-        </w:numPr>
-        <w:jc w:val="both"/>
-        <w:rPr>
-          <w:lang w:val="en-GB"/>
-        </w:rPr>
-      </w:pPr>
-      <w:r>
-        <w:rPr>
-          <w:lang w:val="en-GB"/>
-        </w:rPr>
-        <w:t>Data from the background thread can be emitted on different occasions.</w:t>
-      </w:r>
-    </w:p>
-    <w:p>
-      <w:pPr>
-        <w:pStyle w:val="Odstavecseseznamem"/>
-        <w:numPr>
-          <w:ilvl w:val="3"/>
-          <w:numId w:val="1"/>
-        </w:numPr>
-        <w:jc w:val="both"/>
-        <w:rPr>
-          <w:lang w:val="en-GB"/>
-        </w:rPr>
-      </w:pPr>
-      <w:r>
-        <w:rPr>
-          <w:lang w:val="en-GB"/>
-        </w:rPr>
-        <w:t xml:space="preserve">By emitting positive values after each step in a calculation, we make sure that the timer in the GUI is being incremented (it is a sign of the calculation running). </w:t>
-      </w:r>
-    </w:p>
-    <w:p>
-      <w:pPr>
-        <w:pStyle w:val="Odstavecseseznamem"/>
-        <w:numPr>
-          <w:ilvl w:val="3"/>
-          <w:numId w:val="1"/>
-        </w:numPr>
-        <w:jc w:val="both"/>
-        <w:rPr>
-          <w:lang w:val="en-GB"/>
-        </w:rPr>
-      </w:pPr>
-      <w:r>
-        <w:rPr>
-          <w:lang w:val="en-GB"/>
-        </w:rPr>
-        <w:t>After the calculation thread finishes, it emits two values</w:t>
-      </w:r>
-      <w:r>
-        <w:rPr>
-          <w:lang w:val="en-GB"/>
-        </w:rPr>
-        <w:t xml:space="preserve">. First is the </w:t>
-      </w:r>
-      <w:r>
-        <w:rPr>
-          <w:lang w:val="en-GB"/>
-        </w:rPr>
-        <w:t xml:space="preserve">message that it has finished, so we can </w:t>
-      </w:r>
-      <w:r>
-        <w:rPr>
-          <w:lang w:val="en-GB"/>
-        </w:rPr>
-        <w:t xml:space="preserve">reflect the state in GUI and save the resulting graphs, if wanted. Second message caries over the result of the calculation in the form of </w:t>
-      </w:r>
-      <w:r>
-        <w:rPr>
-          <w:lang w:val="en-GB"/>
-        </w:rPr>
-        <w:t xml:space="preserve">the </w:t>
-      </w:r>
-      <w:r>
-        <w:rPr>
-          <w:lang w:val="en-GB"/>
-        </w:rPr>
-        <w:t>error</w:t>
-      </w:r>
-      <w:r>
-        <w:rPr>
-          <w:lang w:val="en-GB"/>
-        </w:rPr>
-        <w:t xml:space="preserve"> margin</w:t>
-      </w:r>
-      <w:r>
-        <w:rPr>
-          <w:lang w:val="en-GB"/>
-        </w:rPr>
-        <w:t xml:space="preserve"> – this will be displayed in GUI afterwards, to be visible for the user.</w:t>
-      </w:r>
-    </w:p>
-    <w:p>
-      <w:pPr>
-        <w:pStyle w:val="Odstavecseseznamem"/>
-        <w:numPr>
-          <w:ilvl w:val="2"/>
-          <w:numId w:val="1"/>
-        </w:numPr>
-        <w:jc w:val="both"/>
-        <w:rPr>
-          <w:lang w:val="en-GB"/>
-        </w:rPr>
-      </w:pPr>
-      <w:r>
-        <w:rPr>
-          <w:lang w:val="en-GB"/>
-        </w:rPr>
-        <w:t xml:space="preserve">However, it is not enough to have a one-directional connection from the calculation thread to the main GUI thread – we also need a </w:t>
-      </w:r>
-      <w:r>
-        <w:rPr>
-          <w:lang w:val="en-GB"/>
-        </w:rPr>
-        <w:t>communication channel in the opposite direction, to be able to control the calculation (to pause it, stop it etc.).</w:t>
-      </w:r>
-    </w:p>
-    <w:p>
-      <w:pPr>
-        <w:pStyle w:val="Odstavecseseznamem"/>
-        <w:numPr>
-          <w:ilvl w:val="2"/>
-          <w:numId w:val="1"/>
-        </w:numPr>
-        <w:jc w:val="both"/>
-        <w:rPr>
-          <w:lang w:val="en-GB"/>
-        </w:rPr>
-      </w:pPr>
-      <w:r>
-        <w:rPr>
-          <w:lang w:val="en-GB"/>
-        </w:rPr>
         <w:t>Specifically for the purpose of multithreaded communication, python standard library offers a module named queue (</w:t>
       </w:r>
-      <w:hyperlink r:id="rId13" w:history="1">
+      <w:hyperlink r:id="rId14" w:history="1">
         <w:r>
           <w:rPr>
             <w:rStyle w:val="Hypertextovodkaz"/>
@@ -4737,14 +4841,7 @@
         <w:rPr>
           <w:lang w:val="en-GB"/>
         </w:rPr>
-        <w:t xml:space="preserve">Queue is a data structure that allows for the communication between two </w:t>
-      </w:r>
-      <w:r>
-        <w:rPr>
-          <w:lang w:val="en-GB"/>
-        </w:rPr>
-        <w:lastRenderedPageBreak/>
-        <w:t>software components</w:t>
+        <w:t>Queue is a data structure that allows for the communication between two software components</w:t>
       </w:r>
       <w:r>
         <w:rPr>
@@ -5113,7 +5210,7 @@
         </w:rPr>
         <w:t xml:space="preserve"> (GIL problem - </w:t>
       </w:r>
-      <w:hyperlink r:id="rId14" w:history="1">
+      <w:hyperlink r:id="rId15" w:history="1">
         <w:r>
           <w:rPr>
             <w:rStyle w:val="Hypertextovodkaz"/>
@@ -5151,7 +5248,14 @@
         <w:rPr>
           <w:lang w:val="en-GB"/>
         </w:rPr>
-        <w:t xml:space="preserve">One nice thing about multithreading is that there does not have to be only one other thread, but depending on the computer processor, there can be multiple of them. And even when there are no available threads at the moment, the function to execute will be queued, and as soon as one thread </w:t>
+        <w:t xml:space="preserve">One nice thing about multithreading is that there does not have to be only one other thread, but depending on the computer processor, there can be multiple of them. And even when there are no available </w:t>
+      </w:r>
+      <w:r>
+        <w:rPr>
+          <w:lang w:val="en-GB"/>
+        </w:rPr>
+        <w:lastRenderedPageBreak/>
+        <w:t xml:space="preserve">threads at the moment, the function to execute will be queued, and as soon as one thread </w:t>
       </w:r>
       <w:r>
         <w:rPr>
@@ -5227,7 +5331,7 @@
           <w:lang w:val="en-GB"/>
         </w:rPr>
       </w:pPr>
-      <w:hyperlink r:id="rId15" w:history="1">
+      <w:hyperlink r:id="rId16" w:history="1">
         <w:r>
           <w:rPr>
             <w:rStyle w:val="Hypertextovodkaz"/>
@@ -5255,7 +5359,7 @@
           <w:lang w:val="en-GB"/>
         </w:rPr>
       </w:pPr>
-      <w:hyperlink r:id="rId16" w:history="1">
+      <w:hyperlink r:id="rId17" w:history="1">
         <w:r>
           <w:rPr>
             <w:rStyle w:val="Hypertextovodkaz"/>
@@ -5283,7 +5387,7 @@
           <w:lang w:val="en-GB"/>
         </w:rPr>
       </w:pPr>
-      <w:hyperlink r:id="rId17" w:history="1">
+      <w:hyperlink r:id="rId18" w:history="1">
         <w:r>
           <w:rPr>
             <w:rStyle w:val="Hypertextovodkaz"/>
@@ -5319,7 +5423,7 @@
           <w:lang w:val="en-GB"/>
         </w:rPr>
       </w:pPr>
-      <w:hyperlink r:id="rId18" w:history="1">
+      <w:hyperlink r:id="rId19" w:history="1">
         <w:r>
           <w:rPr>
             <w:rStyle w:val="Hypertextovodkaz"/>
@@ -5488,7 +5592,7 @@
         </w:rPr>
         <w:t xml:space="preserve"> </w:t>
       </w:r>
-      <w:hyperlink r:id="rId19" w:history="1">
+      <w:hyperlink r:id="rId20" w:history="1">
         <w:r>
           <w:rPr>
             <w:rStyle w:val="Hypertextovodkaz"/>
@@ -5678,7 +5782,7 @@
         </w:rPr>
         <w:t xml:space="preserve"> (</w:t>
       </w:r>
-      <w:hyperlink r:id="rId20" w:history="1">
+      <w:hyperlink r:id="rId21" w:history="1">
         <w:r>
           <w:rPr>
             <w:rStyle w:val="Hypertextovodkaz"/>
@@ -5930,7 +6034,7 @@
           <w:lang w:val="en-GB"/>
         </w:rPr>
       </w:pPr>
-      <w:hyperlink r:id="rId21" w:history="1">
+      <w:hyperlink r:id="rId22" w:history="1">
         <w:r>
           <w:rPr>
             <w:rStyle w:val="Hypertextovodkaz"/>
@@ -5958,7 +6062,7 @@
           <w:lang w:val="en-GB"/>
         </w:rPr>
       </w:pPr>
-      <w:hyperlink r:id="rId22" w:history="1">
+      <w:hyperlink r:id="rId23" w:history="1">
         <w:r>
           <w:rPr>
             <w:rStyle w:val="Hypertextovodkaz"/>
@@ -5986,7 +6090,7 @@
           <w:lang w:val="en-GB"/>
         </w:rPr>
       </w:pPr>
-      <w:hyperlink r:id="rId23" w:history="1">
+      <w:hyperlink r:id="rId24" w:history="1">
         <w:r>
           <w:rPr>
             <w:rStyle w:val="Hypertextovodkaz"/>
@@ -6014,7 +6118,7 @@
           <w:lang w:val="en-GB"/>
         </w:rPr>
       </w:pPr>
-      <w:hyperlink r:id="rId24" w:history="1">
+      <w:hyperlink r:id="rId25" w:history="1">
         <w:r>
           <w:rPr>
             <w:rStyle w:val="Hypertextovodkaz"/>
@@ -6065,6 +6169,7 @@
         <w:rPr>
           <w:lang w:val="en-GB"/>
         </w:rPr>
+        <w:lastRenderedPageBreak/>
         <w:t xml:space="preserve">  1. Don't</w:t>
       </w:r>
     </w:p>
@@ -6217,7 +6322,6 @@
         <w:rPr>
           <w:lang w:val="en-GB"/>
         </w:rPr>
-        <w:lastRenderedPageBreak/>
         <w:t xml:space="preserve">One of our goals was to optimize the code </w:t>
       </w:r>
       <w:r>
@@ -6678,6 +6782,7 @@
         <w:rPr>
           <w:lang w:val="en-GB"/>
         </w:rPr>
+        <w:lastRenderedPageBreak/>
         <w:t>One reminder for the point about the hardware optimizing being generally advised first – running the code on a more powerful computer was able to increa</w:t>
       </w:r>
       <w:r>
@@ -6692,7 +6797,23 @@
           <w:bCs/>
           <w:lang w:val="en-GB"/>
         </w:rPr>
-        <w:t>25-fold</w:t>
+        <w:t>2</w:t>
+      </w:r>
+      <w:r>
+        <w:rPr>
+          <w:b/>
+          <w:bCs/>
+          <w:lang w:val="en-GB"/>
+        </w:rPr>
+        <w:t>,</w:t>
+      </w:r>
+      <w:r>
+        <w:rPr>
+          <w:b/>
+          <w:bCs/>
+          <w:lang w:val="en-GB"/>
+        </w:rPr>
+        <w:t>5-fold</w:t>
       </w:r>
       <w:r>
         <w:rPr>
@@ -6704,6 +6825,91 @@
     <w:p>
       <w:pPr>
         <w:pStyle w:val="Odstavecseseznamem"/>
+        <w:ind w:left="2160"/>
+        <w:jc w:val="both"/>
+        <w:rPr>
+          <w:lang w:val="en-GB"/>
+        </w:rPr>
+      </w:pPr>
+    </w:p>
+    <w:p>
+      <w:pPr>
+        <w:pStyle w:val="Odstavecseseznamem"/>
+        <w:numPr>
+          <w:ilvl w:val="1"/>
+          <w:numId w:val="1"/>
+        </w:numPr>
+        <w:jc w:val="both"/>
+        <w:rPr>
+          <w:lang w:val="en-GB"/>
+        </w:rPr>
+      </w:pPr>
+      <w:r>
+        <w:rPr>
+          <w:lang w:val="en-GB"/>
+        </w:rPr>
+        <w:t>TODO: INCLUDE REAL CODE EXAMPLES OF WHAT WAS OPTIMIZED</w:t>
+      </w:r>
+    </w:p>
+    <w:p>
+      <w:pPr>
+        <w:pStyle w:val="Odstavecseseznamem"/>
+        <w:numPr>
+          <w:ilvl w:val="2"/>
+          <w:numId w:val="1"/>
+        </w:numPr>
+        <w:jc w:val="both"/>
+        <w:rPr>
+          <w:lang w:val="en-GB"/>
+        </w:rPr>
+      </w:pPr>
+      <w:r>
+        <w:rPr>
+          <w:lang w:val="en-GB"/>
+        </w:rPr>
+        <w:t>Deep copying is very slow – better to</w:t>
+      </w:r>
+      <w:r>
+        <w:rPr>
+          <w:lang w:val="en-GB"/>
+        </w:rPr>
+        <w:t xml:space="preserve"> copy arrays with the use of assignment</w:t>
+      </w:r>
+      <w:r>
+        <w:rPr>
+          <w:lang w:val="en-GB"/>
+        </w:rPr>
+        <w:t xml:space="preserve"> [:]</w:t>
+      </w:r>
+    </w:p>
+    <w:p>
+      <w:pPr>
+        <w:pStyle w:val="Odstavecseseznamem"/>
+        <w:numPr>
+          <w:ilvl w:val="2"/>
+          <w:numId w:val="1"/>
+        </w:numPr>
+        <w:jc w:val="both"/>
+        <w:rPr>
+          <w:lang w:val="en-GB"/>
+        </w:rPr>
+      </w:pPr>
+      <w:r>
+        <w:rPr>
+          <w:lang w:val="en-GB"/>
+        </w:rPr>
+        <w:t xml:space="preserve">Interpolations.py is a </w:t>
+      </w:r>
+      <w:r>
+        <w:rPr>
+          <w:lang w:val="en-GB"/>
+        </w:rPr>
+        <w:t>big optimisation by itself</w:t>
+      </w:r>
+    </w:p>
+    <w:p>
+      <w:pPr>
+        <w:pStyle w:val="Odstavecseseznamem"/>
         <w:numPr>
           <w:ilvl w:val="3"/>
           <w:numId w:val="1"/>
@@ -6717,86 +6923,62 @@
         <w:rPr>
           <w:lang w:val="en-GB"/>
         </w:rPr>
-        <w:t xml:space="preserve">TODO: investigate it further, because it occurred to me that it could be actually only 2,5 fold improvement (or 250, who knows), because there is always a “Timer unit” in the </w:t>
-      </w:r>
+        <w:t>Also</w:t>
+      </w:r>
+      <w:r>
+        <w:rPr>
+          <w:lang w:val="en-GB"/>
+        </w:rPr>
+        <w:t>,</w:t>
+      </w:r>
+      <w:r>
+        <w:rPr>
+          <w:lang w:val="en-GB"/>
+        </w:rPr>
+        <w:t xml:space="preserve"> the creating of a custom class for float or list to save one if statement during the execution is a nice speed improvement</w:t>
+      </w:r>
+      <w:r>
+        <w:rPr>
+          <w:lang w:val="en-GB"/>
+        </w:rPr>
+        <w:t>.</w:t>
+      </w:r>
+    </w:p>
+    <w:p>
+      <w:pPr>
+        <w:pStyle w:val="Odstavecseseznamem"/>
+        <w:ind w:left="2160"/>
+        <w:jc w:val="both"/>
+        <w:rPr>
+          <w:lang w:val="en-GB"/>
+        </w:rPr>
+      </w:pPr>
+    </w:p>
+    <w:p>
+      <w:pPr>
+        <w:pStyle w:val="Odstavecseseznamem"/>
+        <w:numPr>
+          <w:ilvl w:val="1"/>
+          <w:numId w:val="1"/>
+        </w:numPr>
+        <w:jc w:val="both"/>
+        <w:rPr>
+          <w:lang w:val="en-GB"/>
+        </w:rPr>
+      </w:pPr>
       <w:proofErr w:type="spellStart"/>
       <w:r>
         <w:rPr>
           <w:lang w:val="en-GB"/>
         </w:rPr>
-        <w:t>kernprof</w:t>
+        <w:t>Numpy</w:t>
       </w:r>
       <w:proofErr w:type="spellEnd"/>
       <w:r>
         <w:rPr>
           <w:lang w:val="en-GB"/>
         </w:rPr>
-        <w:t xml:space="preserve"> profiling, and it can have different </w:t>
-      </w:r>
-      <w:r>
-        <w:rPr>
-          <w:lang w:val="en-GB"/>
-        </w:rPr>
-        <w:t>values</w:t>
-      </w:r>
-      <w:r>
-        <w:rPr>
-          <w:lang w:val="en-GB"/>
-        </w:rPr>
-        <w:t xml:space="preserve"> (sometimes it is 10e-6 and sometimes 10e-7)</w:t>
-      </w:r>
-      <w:r>
-        <w:rPr>
-          <w:lang w:val="en-GB"/>
-        </w:rPr>
-        <w:t xml:space="preserve"> – and it is 10e-</w:t>
-      </w:r>
-      <w:r>
-        <w:rPr>
-          <w:lang w:val="en-GB"/>
-        </w:rPr>
-        <w:t>7</w:t>
-      </w:r>
-      <w:r>
-        <w:rPr>
-          <w:lang w:val="en-GB"/>
-        </w:rPr>
-        <w:t xml:space="preserve"> in my case</w:t>
-      </w:r>
-      <w:r>
-        <w:rPr>
-          <w:lang w:val="en-GB"/>
-        </w:rPr>
-        <w:t>.</w:t>
-      </w:r>
-    </w:p>
-    <w:p>
-      <w:pPr>
-        <w:pStyle w:val="Odstavecseseznamem"/>
-        <w:ind w:left="2160"/>
-        <w:jc w:val="both"/>
-        <w:rPr>
-          <w:lang w:val="en-GB"/>
-        </w:rPr>
-      </w:pPr>
-    </w:p>
-    <w:p>
-      <w:pPr>
-        <w:pStyle w:val="Odstavecseseznamem"/>
-        <w:numPr>
-          <w:ilvl w:val="1"/>
-          <w:numId w:val="1"/>
-        </w:numPr>
-        <w:jc w:val="both"/>
-        <w:rPr>
-          <w:lang w:val="en-GB"/>
-        </w:rPr>
-      </w:pPr>
-      <w:r>
-        <w:rPr>
-          <w:lang w:val="en-GB"/>
-        </w:rPr>
-        <w:t>TODO: INCLUDE REAL CODE EXAMPLES OF WHAT WAS OPTIMIZED</w:t>
+        <w:t xml:space="preserve"> arrays are very expensive to modify</w:t>
       </w:r>
     </w:p>
     <w:p>
@@ -6811,137 +6993,7 @@
           <w:lang w:val="en-GB"/>
         </w:rPr>
       </w:pPr>
-      <w:r>
-        <w:rPr>
-          <w:lang w:val="en-GB"/>
-        </w:rPr>
-        <w:t>Deep copying is very slow – better to</w:t>
-      </w:r>
-      <w:r>
-        <w:rPr>
-          <w:lang w:val="en-GB"/>
-        </w:rPr>
-        <w:t xml:space="preserve"> copy arrays with the use of assignment</w:t>
-      </w:r>
-      <w:r>
-        <w:rPr>
-          <w:lang w:val="en-GB"/>
-        </w:rPr>
-        <w:t xml:space="preserve"> [:]</w:t>
-      </w:r>
-    </w:p>
-    <w:p>
-      <w:pPr>
-        <w:pStyle w:val="Odstavecseseznamem"/>
-        <w:numPr>
-          <w:ilvl w:val="2"/>
-          <w:numId w:val="1"/>
-        </w:numPr>
-        <w:jc w:val="both"/>
-        <w:rPr>
-          <w:lang w:val="en-GB"/>
-        </w:rPr>
-      </w:pPr>
-      <w:r>
-        <w:rPr>
-          <w:lang w:val="en-GB"/>
-        </w:rPr>
-        <w:t xml:space="preserve">Interpolations.py is a </w:t>
-      </w:r>
-      <w:r>
-        <w:rPr>
-          <w:lang w:val="en-GB"/>
-        </w:rPr>
-        <w:t>big optimisation by itself</w:t>
-      </w:r>
-    </w:p>
-    <w:p>
-      <w:pPr>
-        <w:pStyle w:val="Odstavecseseznamem"/>
-        <w:numPr>
-          <w:ilvl w:val="3"/>
-          <w:numId w:val="1"/>
-        </w:numPr>
-        <w:jc w:val="both"/>
-        <w:rPr>
-          <w:lang w:val="en-GB"/>
-        </w:rPr>
-      </w:pPr>
-      <w:r>
-        <w:rPr>
-          <w:lang w:val="en-GB"/>
-        </w:rPr>
-        <w:t>Also</w:t>
-      </w:r>
-      <w:r>
-        <w:rPr>
-          <w:lang w:val="en-GB"/>
-        </w:rPr>
-        <w:t>,</w:t>
-      </w:r>
-      <w:r>
-        <w:rPr>
-          <w:lang w:val="en-GB"/>
-        </w:rPr>
-        <w:t xml:space="preserve"> the creating of a custom class for float or list to save one if statement during the execution is a nice speed improvement</w:t>
-      </w:r>
-      <w:r>
-        <w:rPr>
-          <w:lang w:val="en-GB"/>
-        </w:rPr>
-        <w:t>.</w:t>
-      </w:r>
-    </w:p>
-    <w:p>
-      <w:pPr>
-        <w:pStyle w:val="Odstavecseseznamem"/>
-        <w:ind w:left="2160"/>
-        <w:jc w:val="both"/>
-        <w:rPr>
-          <w:lang w:val="en-GB"/>
-        </w:rPr>
-      </w:pPr>
-    </w:p>
-    <w:p>
-      <w:pPr>
-        <w:pStyle w:val="Odstavecseseznamem"/>
-        <w:numPr>
-          <w:ilvl w:val="1"/>
-          <w:numId w:val="1"/>
-        </w:numPr>
-        <w:jc w:val="both"/>
-        <w:rPr>
-          <w:lang w:val="en-GB"/>
-        </w:rPr>
-      </w:pPr>
-      <w:proofErr w:type="spellStart"/>
-      <w:r>
-        <w:rPr>
-          <w:lang w:val="en-GB"/>
-        </w:rPr>
-        <w:t>Numpy</w:t>
-      </w:r>
-      <w:proofErr w:type="spellEnd"/>
-      <w:r>
-        <w:rPr>
-          <w:lang w:val="en-GB"/>
-        </w:rPr>
-        <w:t xml:space="preserve"> arrays are very expensive to modify</w:t>
-      </w:r>
-    </w:p>
-    <w:p>
-      <w:pPr>
-        <w:pStyle w:val="Odstavecseseznamem"/>
-        <w:numPr>
-          <w:ilvl w:val="2"/>
-          <w:numId w:val="1"/>
-        </w:numPr>
-        <w:jc w:val="both"/>
-        <w:rPr>
-          <w:lang w:val="en-GB"/>
-        </w:rPr>
-      </w:pPr>
-      <w:hyperlink r:id="rId25" w:history="1">
+      <w:hyperlink r:id="rId26" w:history="1">
         <w:r>
           <w:rPr>
             <w:rStyle w:val="Hypertextovodkaz"/>
@@ -6969,7 +7021,7 @@
           <w:lang w:val="en-GB"/>
         </w:rPr>
       </w:pPr>
-      <w:hyperlink r:id="rId26" w:history="1">
+      <w:hyperlink r:id="rId27" w:history="1">
         <w:r>
           <w:rPr>
             <w:rStyle w:val="Hypertextovodkaz"/>
@@ -6997,7 +7049,7 @@
           <w:lang w:val="en-GB"/>
         </w:rPr>
       </w:pPr>
-      <w:hyperlink r:id="rId27" w:history="1">
+      <w:hyperlink r:id="rId28" w:history="1">
         <w:r>
           <w:rPr>
             <w:rStyle w:val="Hypertextovodkaz"/>
@@ -7039,19 +7091,7 @@
         <w:rPr>
           <w:lang w:val="en-GB"/>
         </w:rPr>
-        <w:t xml:space="preserve">The performance profiling was done on two computers with </w:t>
-      </w:r>
-      <w:r>
-        <w:rPr>
-          <w:lang w:val="en-GB"/>
-        </w:rPr>
-        <w:t>very</w:t>
-      </w:r>
-      <w:r>
-        <w:rPr>
-          <w:lang w:val="en-GB"/>
-        </w:rPr>
-        <w:t xml:space="preserve"> different computational power, which uncovered one point about performance improvements – that generally the better and cheaper option how to make the code run faster is to use better hardware. </w:t>
+        <w:t xml:space="preserve">The performance profiling was done on two computers with different computational power, which uncovered one point about performance improvements – that generally the better and cheaper option how to make the code run faster is to use better hardware. </w:t>
       </w:r>
     </w:p>
     <w:p>
@@ -7136,6 +7176,25 @@
     <w:p>
       <w:pPr>
         <w:pStyle w:val="Odstavecseseznamem"/>
+        <w:numPr>
+          <w:ilvl w:val="2"/>
+          <w:numId w:val="1"/>
+        </w:numPr>
+        <w:jc w:val="both"/>
+        <w:rPr>
+          <w:lang w:val="en-GB"/>
+        </w:rPr>
+      </w:pPr>
+      <w:r>
+        <w:rPr>
+          <w:lang w:val="en-GB"/>
+        </w:rPr>
+        <w:t>However, hardware solution can reach its limits quite quickly, when no parallelisation is used. Reason being the speed of CPU is not so drastically different when comparing a “weak” computer and “strong” computer. What differs, is the amount of cores and threads these computers have in store – therefore to really squeeze the most performance out of a powerful computer, some form of parallelisation is needed (meaning running calculations on multiple threads or processes).</w:t>
+      </w:r>
+    </w:p>
+    <w:p>
+      <w:pPr>
+        <w:pStyle w:val="Odstavecseseznamem"/>
         <w:ind w:left="2160"/>
         <w:jc w:val="both"/>
         <w:rPr>
@@ -7174,7 +7233,7 @@
           <w:lang w:val="en-GB"/>
         </w:rPr>
       </w:pPr>
-      <w:hyperlink r:id="rId28" w:history="1">
+      <w:hyperlink r:id="rId29" w:history="1">
         <w:r>
           <w:rPr>
             <w:rStyle w:val="Hypertextovodkaz"/>
@@ -7202,7 +7261,7 @@
           <w:lang w:val="en-GB"/>
         </w:rPr>
       </w:pPr>
-      <w:hyperlink r:id="rId29" w:history="1">
+      <w:hyperlink r:id="rId30" w:history="1">
         <w:r>
           <w:rPr>
             <w:rStyle w:val="Hypertextovodkaz"/>
@@ -7288,7 +7347,7 @@
         </w:rPr>
         <w:t>Then we place a decorator (</w:t>
       </w:r>
-      <w:hyperlink r:id="rId30" w:history="1">
+      <w:hyperlink r:id="rId31" w:history="1">
         <w:r>
           <w:rPr>
             <w:rStyle w:val="Hypertextovodkaz"/>
@@ -7378,6 +7437,7 @@
         <w:rPr>
           <w:lang w:val="en-GB"/>
         </w:rPr>
+        <w:lastRenderedPageBreak/>
         <w:t>The results will show us how much time in total, and as a percentage, was spent on each line of the script – nicely identifying possible performance bottlenecks</w:t>
       </w:r>
       <w:r>
@@ -7565,7 +7625,6 @@
         <w:rPr>
           <w:lang w:val="en-GB"/>
         </w:rPr>
-        <w:lastRenderedPageBreak/>
         <w:t xml:space="preserve">        </w:t>
       </w:r>
       <w:proofErr w:type="spellStart"/>
@@ -8070,7 +8129,7 @@
           <w:lang w:val="en-GB"/>
         </w:rPr>
       </w:pPr>
-      <w:hyperlink r:id="rId31" w:history="1">
+      <w:hyperlink r:id="rId32" w:history="1">
         <w:r>
           <w:rPr>
             <w:rStyle w:val="Hypertextovodkaz"/>
@@ -8201,7 +8260,7 @@
           <w:lang w:val="en-GB"/>
         </w:rPr>
       </w:pPr>
-      <w:hyperlink r:id="rId32" w:history="1">
+      <w:hyperlink r:id="rId33" w:history="1">
         <w:r>
           <w:rPr>
             <w:rStyle w:val="Hypertextovodkaz"/>
@@ -8229,7 +8288,7 @@
           <w:lang w:val="en-GB"/>
         </w:rPr>
       </w:pPr>
-      <w:hyperlink r:id="rId33" w:history="1">
+      <w:hyperlink r:id="rId34" w:history="1">
         <w:r>
           <w:rPr>
             <w:rStyle w:val="Hypertextovodkaz"/>
@@ -8282,7 +8341,7 @@
           <w:lang w:val="en-GB"/>
         </w:rPr>
       </w:pPr>
-      <w:hyperlink r:id="rId34" w:history="1">
+      <w:hyperlink r:id="rId35" w:history="1">
         <w:r>
           <w:rPr>
             <w:rStyle w:val="Hypertextovodkaz"/>
@@ -8341,6 +8400,7 @@
         <w:rPr>
           <w:lang w:val="en-GB"/>
         </w:rPr>
+        <w:lastRenderedPageBreak/>
         <w:t>Python is by nature interpreted programming language, and so the lines of code are encountered by interpreter only at runtime</w:t>
       </w:r>
     </w:p>
@@ -8406,7 +8466,7 @@
           <w:lang w:val="en-GB"/>
         </w:rPr>
       </w:pPr>
-      <w:hyperlink r:id="rId35" w:history="1">
+      <w:hyperlink r:id="rId36" w:history="1">
         <w:r>
           <w:rPr>
             <w:rStyle w:val="Hypertextovodkaz"/>
@@ -8434,7 +8494,7 @@
           <w:lang w:val="en-GB"/>
         </w:rPr>
       </w:pPr>
-      <w:hyperlink r:id="rId36" w:history="1">
+      <w:hyperlink r:id="rId37" w:history="1">
         <w:r>
           <w:rPr>
             <w:rStyle w:val="Hypertextovodkaz"/>
@@ -8462,7 +8522,7 @@
           <w:lang w:val="en-GB"/>
         </w:rPr>
       </w:pPr>
-      <w:hyperlink r:id="rId37" w:history="1">
+      <w:hyperlink r:id="rId38" w:history="1">
         <w:r>
           <w:rPr>
             <w:rStyle w:val="Hypertextovodkaz"/>
@@ -8546,7 +8606,7 @@
           <w:lang w:val="en-GB"/>
         </w:rPr>
       </w:pPr>
-      <w:hyperlink r:id="rId38" w:history="1">
+      <w:hyperlink r:id="rId39" w:history="1">
         <w:r>
           <w:rPr>
             <w:rStyle w:val="Hypertextovodkaz"/>
@@ -8574,7 +8634,7 @@
           <w:lang w:val="en-GB"/>
         </w:rPr>
       </w:pPr>
-      <w:hyperlink r:id="rId39" w:history="1">
+      <w:hyperlink r:id="rId40" w:history="1">
         <w:r>
           <w:rPr>
             <w:rStyle w:val="Hypertextovodkaz"/>
@@ -8835,7 +8895,7 @@
           <w:lang w:val="en-GB"/>
         </w:rPr>
       </w:pPr>
-      <w:hyperlink r:id="rId40" w:history="1">
+      <w:hyperlink r:id="rId41" w:history="1">
         <w:r>
           <w:rPr>
             <w:rStyle w:val="Hypertextovodkaz"/>
@@ -8883,7 +8943,7 @@
         </w:rPr>
         <w:t xml:space="preserve"> (</w:t>
       </w:r>
-      <w:hyperlink r:id="rId41" w:history="1">
+      <w:hyperlink r:id="rId42" w:history="1">
         <w:r>
           <w:rPr>
             <w:rStyle w:val="Hypertextovodkaz"/>
@@ -8934,6 +8994,7 @@
         <w:rPr>
           <w:lang w:val="en-GB"/>
         </w:rPr>
+        <w:lastRenderedPageBreak/>
         <w:t xml:space="preserve">PyQt5 offers multiple benefits over </w:t>
       </w:r>
       <w:proofErr w:type="spellStart"/>
@@ -9118,14 +9179,7 @@
         <w:rPr>
           <w:lang w:val="en-GB"/>
         </w:rPr>
-        <w:t xml:space="preserve">PyQt5 offers an app called Qt Designer, which is itself a GUI for creating GUIs. This UI is then completely separated from the business logic, and therefore </w:t>
-      </w:r>
-      <w:r>
-        <w:rPr>
-          <w:lang w:val="en-GB"/>
-        </w:rPr>
-        <w:lastRenderedPageBreak/>
-        <w:t>almost anybody without any programming skills can create it. As long as the names of the widgets remain the same, it is possible to change layout of the UI freely, without having to worry about breaking the code.</w:t>
+        <w:t>PyQt5 offers an app called Qt Designer, which is itself a GUI for creating GUIs. This UI is then completely separated from the business logic, and therefore almost anybody without any programming skills can create it. As long as the names of the widgets remain the same, it is possible to change layout of the UI freely, without having to worry about breaking the code.</w:t>
       </w:r>
     </w:p>
     <w:p>
@@ -9140,7 +9194,7 @@
           <w:lang w:val="en-GB"/>
         </w:rPr>
       </w:pPr>
-      <w:hyperlink r:id="rId42" w:history="1">
+      <w:hyperlink r:id="rId43" w:history="1">
         <w:r>
           <w:rPr>
             <w:rStyle w:val="Hypertextovodkaz"/>
@@ -9199,7 +9253,7 @@
         </w:rPr>
         <w:t>(</w:t>
       </w:r>
-      <w:hyperlink r:id="rId43" w:history="1">
+      <w:hyperlink r:id="rId44" w:history="1">
         <w:r>
           <w:rPr>
             <w:rStyle w:val="Hypertextovodkaz"/>
@@ -9432,7 +9486,7 @@
                     </pic:cNvPicPr>
                   </pic:nvPicPr>
                   <pic:blipFill>
-                    <a:blip r:embed="rId44" cstate="print">
+                    <a:blip r:embed="rId45" cstate="print">
                       <a:extLst>
                         <a:ext uri="{28A0092B-C50C-407E-A947-70E740481C1C}">
                           <a14:useLocalDpi xmlns:a14="http://schemas.microsoft.com/office/drawing/2010/main" val="0"/>
@@ -9607,6 +9661,7 @@
           <w:bCs/>
           <w:lang w:val="en-GB"/>
         </w:rPr>
+        <w:lastRenderedPageBreak/>
         <w:t>(2)</w:t>
       </w:r>
       <w:r>
@@ -9861,7 +9916,6 @@
         <w:rPr>
           <w:lang w:val="en-GB"/>
         </w:rPr>
-        <w:lastRenderedPageBreak/>
         <w:t>This vertical layout can increase as much</w:t>
       </w:r>
       <w:r>
@@ -10694,6 +10748,7 @@
         <w:rPr>
           <w:lang w:val="en-GB"/>
         </w:rPr>
+        <w:lastRenderedPageBreak/>
         <w:t xml:space="preserve">We are looping over all the fields that should be rendered, saving them </w:t>
       </w:r>
       <w:r>
@@ -10899,7 +10954,6 @@
         <w:rPr>
           <w:lang w:val="en-GB"/>
         </w:rPr>
-        <w:lastRenderedPageBreak/>
         <w:t>Buttons are set to be responsive only when it makes sense (the PAUSE and STOP button are not performing anything at the beginning, because there is no simulation to be paused or stopped; the RUN button is not working when the simulation is currently running)</w:t>
       </w:r>
       <w:r>
@@ -11572,6 +11626,7 @@
         <w:rPr>
           <w:lang w:val="en-GB"/>
         </w:rPr>
+        <w:lastRenderedPageBreak/>
         <w:t>Array</w:t>
       </w:r>
       <w:r>
@@ -11725,7 +11780,7 @@
         </w:rPr>
         <w:t xml:space="preserve"> (</w:t>
       </w:r>
-      <w:hyperlink r:id="rId45" w:history="1">
+      <w:hyperlink r:id="rId46" w:history="1">
         <w:r>
           <w:rPr>
             <w:rStyle w:val="Hypertextovodkaz"/>
@@ -11787,14 +11842,7 @@
         <w:rPr>
           <w:lang w:val="en-GB"/>
         </w:rPr>
-        <w:t xml:space="preserve">, which is very beneficial, as the interpolation function can be called only once, </w:t>
-      </w:r>
-      <w:r>
-        <w:rPr>
-          <w:lang w:val="en-GB"/>
-        </w:rPr>
-        <w:lastRenderedPageBreak/>
-        <w:t>and not during every calculation step, which speeds the process up</w:t>
+        <w:t>, which is very beneficial, as the interpolation function can be called only once, and not during every calculation step, which speeds the process up</w:t>
       </w:r>
       <w:r>
         <w:rPr>
@@ -11940,7 +11988,13 @@
         <w:rPr>
           <w:lang w:val="en-GB"/>
         </w:rPr>
-        <w:t xml:space="preserve">The custom interpolation </w:t>
+        <w:t>I</w:t>
+      </w:r>
+      <w:r>
+        <w:rPr>
+          <w:lang w:val="en-GB"/>
+        </w:rPr>
+        <w:t xml:space="preserve">nterpolation </w:t>
       </w:r>
       <w:r>
         <w:rPr>
@@ -11970,7 +12024,7 @@
         <w:rPr>
           <w:lang w:val="en-GB"/>
         </w:rPr>
-        <w:t xml:space="preserve">determined </w:t>
+        <w:t xml:space="preserve">created </w:t>
       </w:r>
       <w:r>
         <w:rPr>
@@ -11982,50 +12036,13 @@
         <w:rPr>
           <w:lang w:val="en-GB"/>
         </w:rPr>
-        <w:t xml:space="preserve">according to the </w:t>
-      </w:r>
-      <w:r>
-        <w:rPr>
-          <w:lang w:val="en-GB"/>
-        </w:rPr>
-        <w:t>number</w:t>
-      </w:r>
-      <w:r>
-        <w:rPr>
-          <w:lang w:val="en-GB"/>
-        </w:rPr>
-        <w:t xml:space="preserve"> of places where the temperature was measured</w:t>
-      </w:r>
-      <w:r>
-        <w:rPr>
-          <w:lang w:val="en-GB"/>
-        </w:rPr>
-        <w:t xml:space="preserve"> (if only one, or multiple)</w:t>
-      </w:r>
-      <w:r>
-        <w:rPr>
-          <w:lang w:val="en-GB"/>
-        </w:rPr>
-        <w:t>.</w:t>
-      </w:r>
-    </w:p>
-    <w:p>
-      <w:pPr>
-        <w:pStyle w:val="Odstavecseseznamem"/>
-        <w:numPr>
-          <w:ilvl w:val="3"/>
-          <w:numId w:val="1"/>
-        </w:numPr>
-        <w:jc w:val="both"/>
-        <w:rPr>
-          <w:lang w:val="en-GB"/>
-        </w:rPr>
-      </w:pPr>
-      <w:r>
-        <w:rPr>
-          <w:lang w:val="en-GB"/>
-        </w:rPr>
-        <w:t>This will be used to quickly interpolate the temperature at our point of interest (x0) from the temperature distribution in the whole object</w:t>
+        <w:t xml:space="preserve">locally </w:t>
+      </w:r>
+      <w:r>
+        <w:rPr>
+          <w:lang w:val="en-GB"/>
+        </w:rPr>
+        <w:t>to quickly interpolate the temperature at our point of interest (x0) from the temperature distribution in the whole object</w:t>
       </w:r>
       <w:r>
         <w:rPr>
@@ -12367,7 +12384,7 @@
           <w:lang w:val="en-GB"/>
         </w:rPr>
       </w:pPr>
-      <w:hyperlink r:id="rId46" w:history="1">
+      <w:hyperlink r:id="rId47" w:history="1">
         <w:r>
           <w:rPr>
             <w:rStyle w:val="Hypertextovodkaz"/>
@@ -12450,6 +12467,7 @@
         <w:rPr>
           <w:lang w:val="en-GB"/>
         </w:rPr>
+        <w:lastRenderedPageBreak/>
         <w:t>Error is being calculated as an a</w:t>
       </w:r>
       <w:r>
@@ -12594,7 +12612,6 @@
         <w:rPr>
           <w:lang w:val="en-GB"/>
         </w:rPr>
-        <w:lastRenderedPageBreak/>
         <w:t xml:space="preserve">Next important module for the simulation is </w:t>
       </w:r>
       <w:r>
@@ -13325,6 +13342,7 @@
         <w:rPr>
           <w:lang w:val="en-GB"/>
         </w:rPr>
+        <w:lastRenderedPageBreak/>
         <w:t>gdf</w:t>
       </w:r>
       <w:proofErr w:type="spellEnd"/>
@@ -13484,14 +13502,7 @@
         <w:rPr>
           <w:lang w:val="en-GB"/>
         </w:rPr>
-        <w:t xml:space="preserve"> and the simulation (it is a one-way communication only, in this direction, </w:t>
-      </w:r>
-      <w:r>
-        <w:rPr>
-          <w:lang w:val="en-GB"/>
-        </w:rPr>
-        <w:lastRenderedPageBreak/>
-        <w:t xml:space="preserve">when the </w:t>
+        <w:t xml:space="preserve"> and the simulation (it is a one-way communication only, in this direction, when the </w:t>
       </w:r>
       <w:proofErr w:type="spellStart"/>
       <w:r>
@@ -14252,6 +14263,7 @@
         <w:rPr>
           <w:lang w:val="en-GB"/>
         </w:rPr>
+        <w:lastRenderedPageBreak/>
         <w:t>From the input argument to the function we get the value of heat flux (in Watts), that will be used to adjust the estimated heat flux, in the form of addition and subtraction of this value to the current heat flux</w:t>
       </w:r>
     </w:p>
@@ -14302,62 +14314,454 @@
         <w:rPr>
           <w:lang w:val="en-GB"/>
         </w:rPr>
+        <w:t xml:space="preserve">We </w:t>
+      </w:r>
+      <w:r>
+        <w:rPr>
+          <w:lang w:val="en-GB"/>
+        </w:rPr>
+        <w:t>determine</w:t>
+      </w:r>
+      <w:r>
+        <w:rPr>
+          <w:lang w:val="en-GB"/>
+        </w:rPr>
+        <w:t xml:space="preserve"> the </w:t>
+      </w:r>
+      <w:r>
+        <w:rPr>
+          <w:lang w:val="en-GB"/>
+        </w:rPr>
+        <w:t xml:space="preserve">initial </w:t>
+      </w:r>
+      <w:r>
+        <w:rPr>
+          <w:lang w:val="en-GB"/>
+        </w:rPr>
+        <w:t xml:space="preserve">error value from the </w:t>
+      </w:r>
+      <w:r>
+        <w:rPr>
+          <w:lang w:val="en-GB"/>
+        </w:rPr>
+        <w:t xml:space="preserve">default temperatures </w:t>
+      </w:r>
+      <w:r>
+        <w:rPr>
+          <w:lang w:val="en-GB"/>
+        </w:rPr>
+        <w:t xml:space="preserve">in the T_x0 array </w:t>
+      </w:r>
+      <w:r>
+        <w:rPr>
+          <w:lang w:val="en-GB"/>
+        </w:rPr>
+        <w:t>(which is</w:t>
+      </w:r>
+      <w:r>
+        <w:rPr>
+          <w:lang w:val="en-GB"/>
+        </w:rPr>
+        <w:t xml:space="preserve"> 0.0 degrees Celsius), so that we have </w:t>
+      </w:r>
+      <w:r>
+        <w:rPr>
+          <w:lang w:val="en-GB"/>
+        </w:rPr>
+        <w:t>some value to compare the errors with</w:t>
+      </w:r>
+    </w:p>
+    <w:p>
+      <w:pPr>
+        <w:pStyle w:val="Odstavecseseznamem"/>
+        <w:numPr>
+          <w:ilvl w:val="4"/>
+          <w:numId w:val="1"/>
+        </w:numPr>
+        <w:jc w:val="both"/>
+        <w:rPr>
+          <w:lang w:val="en-GB"/>
+        </w:rPr>
+      </w:pPr>
+      <w:r>
+        <w:rPr>
+          <w:lang w:val="en-GB"/>
+        </w:rPr>
+        <w:t>TODO: DISCUSS T</w:t>
+      </w:r>
+      <w:r>
+        <w:rPr>
+          <w:lang w:val="en-GB"/>
+        </w:rPr>
+        <w:t>HE</w:t>
+      </w:r>
+      <w:r>
+        <w:rPr>
+          <w:lang w:val="en-GB"/>
+        </w:rPr>
+        <w:t xml:space="preserve"> CHANGE </w:t>
+      </w:r>
+      <w:r>
+        <w:rPr>
+          <w:lang w:val="en-GB"/>
+        </w:rPr>
+        <w:t xml:space="preserve">OF INITIAL </w:t>
+      </w:r>
+      <w:proofErr w:type="spellStart"/>
+      <w:r>
+        <w:rPr>
+          <w:lang w:val="en-GB"/>
+        </w:rPr>
+        <w:t>prev_Error</w:t>
+      </w:r>
+      <w:proofErr w:type="spellEnd"/>
+      <w:r>
+        <w:rPr>
+          <w:lang w:val="en-GB"/>
+        </w:rPr>
+        <w:t xml:space="preserve"> TO </w:t>
+      </w:r>
+      <w:r>
+        <w:rPr>
+          <w:lang w:val="en-GB"/>
+        </w:rPr>
+        <w:t>0.0</w:t>
+      </w:r>
+    </w:p>
+    <w:p>
+      <w:pPr>
+        <w:pStyle w:val="Odstavecseseznamem"/>
+        <w:numPr>
+          <w:ilvl w:val="3"/>
+          <w:numId w:val="1"/>
+        </w:numPr>
+        <w:jc w:val="both"/>
+        <w:rPr>
+          <w:lang w:val="en-GB"/>
+        </w:rPr>
+      </w:pPr>
+      <w:r>
+        <w:rPr>
+          <w:lang w:val="en-GB"/>
+        </w:rPr>
+        <w:t xml:space="preserve">In the theoretically infinite loop, we are evaluating the number of steps according to the </w:t>
+      </w:r>
+      <w:proofErr w:type="spellStart"/>
+      <w:r>
+        <w:rPr>
+          <w:lang w:val="en-GB"/>
+        </w:rPr>
+        <w:t>window_span</w:t>
+      </w:r>
+      <w:proofErr w:type="spellEnd"/>
+      <w:r>
+        <w:rPr>
+          <w:lang w:val="en-GB"/>
+        </w:rPr>
+        <w:t xml:space="preserve"> variable and calculating the error we got (the assigned values of heat flux are being considered in the evaluation)</w:t>
+      </w:r>
+    </w:p>
+    <w:p>
+      <w:pPr>
+        <w:pStyle w:val="Odstavecseseznamem"/>
+        <w:numPr>
+          <w:ilvl w:val="3"/>
+          <w:numId w:val="1"/>
+        </w:numPr>
+        <w:jc w:val="both"/>
+        <w:rPr>
+          <w:lang w:val="en-GB"/>
+        </w:rPr>
+      </w:pPr>
+      <w:r>
+        <w:rPr>
+          <w:lang w:val="en-GB"/>
+        </w:rPr>
+        <w:t>After each simulation we compare the new error value with the previous one, and there can be three possibilities:</w:t>
+      </w:r>
+    </w:p>
+    <w:p>
+      <w:pPr>
+        <w:pStyle w:val="Odstavecseseznamem"/>
+        <w:numPr>
+          <w:ilvl w:val="4"/>
+          <w:numId w:val="1"/>
+        </w:numPr>
+        <w:jc w:val="both"/>
+        <w:rPr>
+          <w:lang w:val="en-GB"/>
+        </w:rPr>
+      </w:pPr>
+      <w:r>
+        <w:rPr>
+          <w:lang w:val="en-GB"/>
+        </w:rPr>
+        <w:t xml:space="preserve">If their difference is smaller than chosen interval, we accept the estimated heat fluxes and perform the </w:t>
+      </w:r>
+      <w:proofErr w:type="spellStart"/>
+      <w:r>
+        <w:rPr>
+          <w:lang w:val="en-GB"/>
+        </w:rPr>
+        <w:t>evaluate_one_step</w:t>
+      </w:r>
+      <w:proofErr w:type="spellEnd"/>
+      <w:r>
+        <w:rPr>
+          <w:lang w:val="en-GB"/>
+        </w:rPr>
+        <w:t>() function, with which we finalize the decision to use these heat fluxes</w:t>
+      </w:r>
+    </w:p>
+    <w:p>
+      <w:pPr>
+        <w:pStyle w:val="Odstavecseseznamem"/>
+        <w:numPr>
+          <w:ilvl w:val="4"/>
+          <w:numId w:val="1"/>
+        </w:numPr>
+        <w:jc w:val="both"/>
+        <w:rPr>
+          <w:lang w:val="en-GB"/>
+        </w:rPr>
+      </w:pPr>
+      <w:r>
+        <w:rPr>
+          <w:lang w:val="en-GB"/>
+        </w:rPr>
+        <w:t>If the new error is smaller than the previous error, we know our adjustments are going the right direction</w:t>
+      </w:r>
+    </w:p>
+    <w:p>
+      <w:pPr>
+        <w:pStyle w:val="Odstavecseseznamem"/>
+        <w:numPr>
+          <w:ilvl w:val="5"/>
+          <w:numId w:val="1"/>
+        </w:numPr>
+        <w:jc w:val="both"/>
+        <w:rPr>
+          <w:lang w:val="en-GB"/>
+        </w:rPr>
+      </w:pPr>
+      <w:r>
+        <w:rPr>
+          <w:lang w:val="en-GB"/>
+        </w:rPr>
+        <w:t>W</w:t>
+      </w:r>
+      <w:r>
+        <w:rPr>
+          <w:lang w:val="en-GB"/>
+        </w:rPr>
+        <w:t>e continue with adding or subtracting the same adjusting value of the heat flux</w:t>
+      </w:r>
+      <w:r>
+        <w:rPr>
+          <w:lang w:val="en-GB"/>
+        </w:rPr>
+        <w:t xml:space="preserve"> </w:t>
+      </w:r>
+      <w:r>
+        <w:rPr>
+          <w:lang w:val="en-GB"/>
+        </w:rPr>
+        <w:t>for the next step</w:t>
+      </w:r>
+    </w:p>
+    <w:p>
+      <w:pPr>
+        <w:pStyle w:val="Odstavecseseznamem"/>
+        <w:numPr>
+          <w:ilvl w:val="4"/>
+          <w:numId w:val="1"/>
+        </w:numPr>
+        <w:jc w:val="both"/>
+        <w:rPr>
+          <w:lang w:val="en-GB"/>
+        </w:rPr>
+      </w:pPr>
+      <w:r>
+        <w:rPr>
+          <w:lang w:val="en-GB"/>
+        </w:rPr>
+        <w:t xml:space="preserve">If the new error is higher than the previous one, </w:t>
+      </w:r>
+      <w:r>
+        <w:rPr>
+          <w:lang w:val="en-GB"/>
+        </w:rPr>
+        <w:t>we can assume we have gone too far with adjusting in the current direction</w:t>
+      </w:r>
+    </w:p>
+    <w:p>
+      <w:pPr>
+        <w:pStyle w:val="Odstavecseseznamem"/>
+        <w:numPr>
+          <w:ilvl w:val="5"/>
+          <w:numId w:val="1"/>
+        </w:numPr>
+        <w:jc w:val="both"/>
+        <w:rPr>
+          <w:lang w:val="en-GB"/>
+        </w:rPr>
+      </w:pPr>
+      <w:r>
+        <w:rPr>
+          <w:lang w:val="en-GB"/>
+        </w:rPr>
+        <w:t>Therefore, we will switch the direction of adjusting (subtracting the adjusting value instead of adding it or vice versa)</w:t>
+      </w:r>
+    </w:p>
+    <w:p>
+      <w:pPr>
+        <w:pStyle w:val="Odstavecseseznamem"/>
+        <w:numPr>
+          <w:ilvl w:val="5"/>
+          <w:numId w:val="1"/>
+        </w:numPr>
+        <w:jc w:val="both"/>
+        <w:rPr>
+          <w:lang w:val="en-GB"/>
+        </w:rPr>
+      </w:pPr>
+      <w:r>
+        <w:rPr>
+          <w:lang w:val="en-GB"/>
+        </w:rPr>
+        <w:t xml:space="preserve">We must also decrease the adjusting value (having it the same would just cause </w:t>
+      </w:r>
+      <w:r>
+        <w:rPr>
+          <w:lang w:val="en-GB"/>
+        </w:rPr>
+        <w:t>an</w:t>
+      </w:r>
+      <w:r>
+        <w:rPr>
+          <w:lang w:val="en-GB"/>
+        </w:rPr>
+        <w:t xml:space="preserve"> infinite stepping between t</w:t>
+      </w:r>
+      <w:r>
+        <w:rPr>
+          <w:lang w:val="en-GB"/>
+        </w:rPr>
+        <w:t>hree</w:t>
+      </w:r>
+      <w:r>
+        <w:rPr>
+          <w:lang w:val="en-GB"/>
+        </w:rPr>
+        <w:t xml:space="preserve"> points)</w:t>
+      </w:r>
+    </w:p>
+    <w:p>
+      <w:pPr>
+        <w:pStyle w:val="Odstavecseseznamem"/>
+        <w:numPr>
+          <w:ilvl w:val="5"/>
+          <w:numId w:val="1"/>
+        </w:numPr>
+        <w:jc w:val="both"/>
+        <w:rPr>
+          <w:lang w:val="en-GB"/>
+        </w:rPr>
+      </w:pPr>
+      <w:r>
+        <w:rPr>
+          <w:lang w:val="en-GB"/>
+        </w:rPr>
+        <w:t>We do both the direction switching and adjusting value decreasing by multiplying the current adjusting value by (-0,7)</w:t>
+      </w:r>
+    </w:p>
+    <w:p>
+      <w:pPr>
+        <w:pStyle w:val="Odstavecseseznamem"/>
+        <w:numPr>
+          <w:ilvl w:val="5"/>
+          <w:numId w:val="1"/>
+        </w:numPr>
+        <w:jc w:val="both"/>
+        <w:rPr>
+          <w:lang w:val="en-GB"/>
+        </w:rPr>
+      </w:pPr>
+      <w:r>
+        <w:rPr>
+          <w:lang w:val="en-GB"/>
+        </w:rPr>
+        <w:t>POSSIBLE IMPROVEMENT</w:t>
+      </w:r>
+    </w:p>
+    <w:p>
+      <w:pPr>
+        <w:pStyle w:val="Odstavecseseznamem"/>
+        <w:numPr>
+          <w:ilvl w:val="6"/>
+          <w:numId w:val="1"/>
+        </w:numPr>
+        <w:jc w:val="both"/>
+        <w:rPr>
+          <w:lang w:val="en-GB"/>
+        </w:rPr>
+      </w:pPr>
+      <w:r>
+        <w:rPr>
+          <w:lang w:val="en-GB"/>
+        </w:rPr>
+        <w:t xml:space="preserve">Wouldn’t it be better to assume that the </w:t>
+      </w:r>
+      <w:r>
+        <w:rPr>
+          <w:lang w:val="en-GB"/>
+        </w:rPr>
+        <w:t>right heat flux lies between the previous value and current value, when the error suddenly increased?</w:t>
+      </w:r>
+    </w:p>
+    <w:p>
+      <w:pPr>
+        <w:pStyle w:val="Odstavecseseznamem"/>
+        <w:numPr>
+          <w:ilvl w:val="6"/>
+          <w:numId w:val="1"/>
+        </w:numPr>
+        <w:jc w:val="both"/>
+        <w:rPr>
+          <w:lang w:val="en-GB"/>
+        </w:rPr>
+      </w:pPr>
+      <w:r>
+        <w:rPr>
+          <w:lang w:val="en-GB"/>
+        </w:rPr>
+        <w:t>By this we could easily isolate the smaller interval in which we could look for good solution</w:t>
+      </w:r>
+    </w:p>
+    <w:p>
+      <w:pPr>
+        <w:pStyle w:val="Odstavecseseznamem"/>
+        <w:numPr>
+          <w:ilvl w:val="6"/>
+          <w:numId w:val="1"/>
+        </w:numPr>
+        <w:jc w:val="both"/>
+        <w:rPr>
+          <w:lang w:val="en-GB"/>
+        </w:rPr>
+      </w:pPr>
+      <w:r>
+        <w:rPr>
+          <w:lang w:val="en-GB"/>
+        </w:rPr>
+        <w:t xml:space="preserve">From my simplified point of view, it looks like the halving of the intervals should be good here, but I am probably unaware of some </w:t>
+      </w:r>
+      <w:r>
+        <w:rPr>
+          <w:lang w:val="en-GB"/>
+        </w:rPr>
         <w:lastRenderedPageBreak/>
-        <w:t xml:space="preserve">We </w:t>
-      </w:r>
-      <w:r>
-        <w:rPr>
-          <w:lang w:val="en-GB"/>
-        </w:rPr>
-        <w:t>determine</w:t>
-      </w:r>
-      <w:r>
-        <w:rPr>
-          <w:lang w:val="en-GB"/>
-        </w:rPr>
-        <w:t xml:space="preserve"> the </w:t>
-      </w:r>
-      <w:r>
-        <w:rPr>
-          <w:lang w:val="en-GB"/>
-        </w:rPr>
-        <w:t xml:space="preserve">initial </w:t>
-      </w:r>
-      <w:r>
-        <w:rPr>
-          <w:lang w:val="en-GB"/>
-        </w:rPr>
-        <w:t xml:space="preserve">error value from the </w:t>
-      </w:r>
-      <w:r>
-        <w:rPr>
-          <w:lang w:val="en-GB"/>
-        </w:rPr>
-        <w:t xml:space="preserve">default temperatures </w:t>
-      </w:r>
-      <w:r>
-        <w:rPr>
-          <w:lang w:val="en-GB"/>
-        </w:rPr>
-        <w:t xml:space="preserve">in the T_x0 array </w:t>
-      </w:r>
-      <w:r>
-        <w:rPr>
-          <w:lang w:val="en-GB"/>
-        </w:rPr>
-        <w:t>(which is</w:t>
-      </w:r>
-      <w:r>
-        <w:rPr>
-          <w:lang w:val="en-GB"/>
-        </w:rPr>
-        <w:t xml:space="preserve"> 0.0 degrees Celsius), so that we have </w:t>
-      </w:r>
-      <w:r>
-        <w:rPr>
-          <w:lang w:val="en-GB"/>
-        </w:rPr>
-        <w:t>some value to compare the errors with</w:t>
+        <w:t>characteristics of these functions (not having linear behaviour etc.)</w:t>
       </w:r>
     </w:p>
     <w:p>
@@ -14376,45 +14780,46 @@
         <w:rPr>
           <w:lang w:val="en-GB"/>
         </w:rPr>
-        <w:t>TODO: DISCUSS T</w:t>
-      </w:r>
-      <w:r>
-        <w:rPr>
-          <w:lang w:val="en-GB"/>
-        </w:rPr>
-        <w:t>HE</w:t>
-      </w:r>
-      <w:r>
-        <w:rPr>
-          <w:lang w:val="en-GB"/>
-        </w:rPr>
-        <w:t xml:space="preserve"> CHANGE </w:t>
-      </w:r>
-      <w:r>
-        <w:rPr>
-          <w:lang w:val="en-GB"/>
-        </w:rPr>
-        <w:t xml:space="preserve">OF INITIAL </w:t>
+        <w:t xml:space="preserve">Note: </w:t>
+      </w:r>
+      <w:r>
+        <w:rPr>
+          <w:lang w:val="en-GB"/>
+        </w:rPr>
+        <w:t xml:space="preserve">The error values do not have to be in abs() themselves, as they cannot be negative, from the way the </w:t>
       </w:r>
       <w:proofErr w:type="spellStart"/>
       <w:r>
         <w:rPr>
           <w:lang w:val="en-GB"/>
         </w:rPr>
-        <w:t>prev_Error</w:t>
+        <w:t>evaluate_window_error_norm</w:t>
       </w:r>
       <w:proofErr w:type="spellEnd"/>
       <w:r>
         <w:rPr>
           <w:lang w:val="en-GB"/>
         </w:rPr>
-        <w:t xml:space="preserve"> TO </w:t>
-      </w:r>
-      <w:r>
-        <w:rPr>
-          <w:lang w:val="en-GB"/>
-        </w:rPr>
-        <w:t>0.0</w:t>
+        <w:t>() function works</w:t>
+      </w:r>
+    </w:p>
+    <w:p>
+      <w:pPr>
+        <w:pStyle w:val="Odstavecseseznamem"/>
+        <w:numPr>
+          <w:ilvl w:val="5"/>
+          <w:numId w:val="1"/>
+        </w:numPr>
+        <w:jc w:val="both"/>
+        <w:rPr>
+          <w:lang w:val="en-GB"/>
+        </w:rPr>
+      </w:pPr>
+      <w:r>
+        <w:rPr>
+          <w:lang w:val="en-GB"/>
+        </w:rPr>
+        <w:t>It is performing the summation of squares of temperature differences in certain time points</w:t>
       </w:r>
     </w:p>
     <w:p>
@@ -14433,394 +14838,6 @@
         <w:rPr>
           <w:lang w:val="en-GB"/>
         </w:rPr>
-        <w:t xml:space="preserve">In the theoretically infinite loop, we are evaluating the number of steps according to the </w:t>
-      </w:r>
-      <w:proofErr w:type="spellStart"/>
-      <w:r>
-        <w:rPr>
-          <w:lang w:val="en-GB"/>
-        </w:rPr>
-        <w:t>window_span</w:t>
-      </w:r>
-      <w:proofErr w:type="spellEnd"/>
-      <w:r>
-        <w:rPr>
-          <w:lang w:val="en-GB"/>
-        </w:rPr>
-        <w:t xml:space="preserve"> variable and calculating the error we got (the assigned values of heat flux are being considered in the evaluation)</w:t>
-      </w:r>
-    </w:p>
-    <w:p>
-      <w:pPr>
-        <w:pStyle w:val="Odstavecseseznamem"/>
-        <w:numPr>
-          <w:ilvl w:val="3"/>
-          <w:numId w:val="1"/>
-        </w:numPr>
-        <w:jc w:val="both"/>
-        <w:rPr>
-          <w:lang w:val="en-GB"/>
-        </w:rPr>
-      </w:pPr>
-      <w:r>
-        <w:rPr>
-          <w:lang w:val="en-GB"/>
-        </w:rPr>
-        <w:t>After each simulation we compare the new error value with the previous one, and there can be three possibilities:</w:t>
-      </w:r>
-    </w:p>
-    <w:p>
-      <w:pPr>
-        <w:pStyle w:val="Odstavecseseznamem"/>
-        <w:numPr>
-          <w:ilvl w:val="4"/>
-          <w:numId w:val="1"/>
-        </w:numPr>
-        <w:jc w:val="both"/>
-        <w:rPr>
-          <w:lang w:val="en-GB"/>
-        </w:rPr>
-      </w:pPr>
-      <w:r>
-        <w:rPr>
-          <w:lang w:val="en-GB"/>
-        </w:rPr>
-        <w:t xml:space="preserve">If their difference is smaller than chosen interval, we accept the estimated heat fluxes and perform the </w:t>
-      </w:r>
-      <w:proofErr w:type="spellStart"/>
-      <w:r>
-        <w:rPr>
-          <w:lang w:val="en-GB"/>
-        </w:rPr>
-        <w:t>evaluate_one_step</w:t>
-      </w:r>
-      <w:proofErr w:type="spellEnd"/>
-      <w:r>
-        <w:rPr>
-          <w:lang w:val="en-GB"/>
-        </w:rPr>
-        <w:t>() function, with which we finalize the decision to use these heat fluxes</w:t>
-      </w:r>
-    </w:p>
-    <w:p>
-      <w:pPr>
-        <w:pStyle w:val="Odstavecseseznamem"/>
-        <w:numPr>
-          <w:ilvl w:val="4"/>
-          <w:numId w:val="1"/>
-        </w:numPr>
-        <w:jc w:val="both"/>
-        <w:rPr>
-          <w:lang w:val="en-GB"/>
-        </w:rPr>
-      </w:pPr>
-      <w:r>
-        <w:rPr>
-          <w:lang w:val="en-GB"/>
-        </w:rPr>
-        <w:t>If the new error is smaller than the previous error, we know our adjustments are going the right direction</w:t>
-      </w:r>
-    </w:p>
-    <w:p>
-      <w:pPr>
-        <w:pStyle w:val="Odstavecseseznamem"/>
-        <w:numPr>
-          <w:ilvl w:val="5"/>
-          <w:numId w:val="1"/>
-        </w:numPr>
-        <w:jc w:val="both"/>
-        <w:rPr>
-          <w:lang w:val="en-GB"/>
-        </w:rPr>
-      </w:pPr>
-      <w:r>
-        <w:rPr>
-          <w:lang w:val="en-GB"/>
-        </w:rPr>
-        <w:t>W</w:t>
-      </w:r>
-      <w:r>
-        <w:rPr>
-          <w:lang w:val="en-GB"/>
-        </w:rPr>
-        <w:t>e continue with adding or subtracting the same adjusting value of the heat flux</w:t>
-      </w:r>
-      <w:r>
-        <w:rPr>
-          <w:lang w:val="en-GB"/>
-        </w:rPr>
-        <w:t xml:space="preserve"> </w:t>
-      </w:r>
-      <w:r>
-        <w:rPr>
-          <w:lang w:val="en-GB"/>
-        </w:rPr>
-        <w:t>for the next step</w:t>
-      </w:r>
-    </w:p>
-    <w:p>
-      <w:pPr>
-        <w:pStyle w:val="Odstavecseseznamem"/>
-        <w:numPr>
-          <w:ilvl w:val="4"/>
-          <w:numId w:val="1"/>
-        </w:numPr>
-        <w:jc w:val="both"/>
-        <w:rPr>
-          <w:lang w:val="en-GB"/>
-        </w:rPr>
-      </w:pPr>
-      <w:r>
-        <w:rPr>
-          <w:lang w:val="en-GB"/>
-        </w:rPr>
-        <w:t xml:space="preserve">If the new error is higher than the previous one, </w:t>
-      </w:r>
-      <w:r>
-        <w:rPr>
-          <w:lang w:val="en-GB"/>
-        </w:rPr>
-        <w:t>we can assume we have gone too far with adjusting in the current direction</w:t>
-      </w:r>
-    </w:p>
-    <w:p>
-      <w:pPr>
-        <w:pStyle w:val="Odstavecseseznamem"/>
-        <w:numPr>
-          <w:ilvl w:val="5"/>
-          <w:numId w:val="1"/>
-        </w:numPr>
-        <w:jc w:val="both"/>
-        <w:rPr>
-          <w:lang w:val="en-GB"/>
-        </w:rPr>
-      </w:pPr>
-      <w:r>
-        <w:rPr>
-          <w:lang w:val="en-GB"/>
-        </w:rPr>
-        <w:t>Therefore, we will switch the direction of adjusting (subtracting the adjusting value instead of adding it or vice versa)</w:t>
-      </w:r>
-    </w:p>
-    <w:p>
-      <w:pPr>
-        <w:pStyle w:val="Odstavecseseznamem"/>
-        <w:numPr>
-          <w:ilvl w:val="5"/>
-          <w:numId w:val="1"/>
-        </w:numPr>
-        <w:jc w:val="both"/>
-        <w:rPr>
-          <w:lang w:val="en-GB"/>
-        </w:rPr>
-      </w:pPr>
-      <w:r>
-        <w:rPr>
-          <w:lang w:val="en-GB"/>
-        </w:rPr>
-        <w:t xml:space="preserve">We must also decrease the adjusting value (having it the same would just cause </w:t>
-      </w:r>
-      <w:r>
-        <w:rPr>
-          <w:lang w:val="en-GB"/>
-        </w:rPr>
-        <w:t>an</w:t>
-      </w:r>
-      <w:r>
-        <w:rPr>
-          <w:lang w:val="en-GB"/>
-        </w:rPr>
-        <w:t xml:space="preserve"> infinite stepping between t</w:t>
-      </w:r>
-      <w:r>
-        <w:rPr>
-          <w:lang w:val="en-GB"/>
-        </w:rPr>
-        <w:t>hree</w:t>
-      </w:r>
-      <w:r>
-        <w:rPr>
-          <w:lang w:val="en-GB"/>
-        </w:rPr>
-        <w:t xml:space="preserve"> points)</w:t>
-      </w:r>
-    </w:p>
-    <w:p>
-      <w:pPr>
-        <w:pStyle w:val="Odstavecseseznamem"/>
-        <w:numPr>
-          <w:ilvl w:val="5"/>
-          <w:numId w:val="1"/>
-        </w:numPr>
-        <w:jc w:val="both"/>
-        <w:rPr>
-          <w:lang w:val="en-GB"/>
-        </w:rPr>
-      </w:pPr>
-      <w:r>
-        <w:rPr>
-          <w:lang w:val="en-GB"/>
-        </w:rPr>
-        <w:t>We do both the direction switching and adjusting value decreasing by multiplying the current adjusting value by (-0,7)</w:t>
-      </w:r>
-    </w:p>
-    <w:p>
-      <w:pPr>
-        <w:pStyle w:val="Odstavecseseznamem"/>
-        <w:numPr>
-          <w:ilvl w:val="5"/>
-          <w:numId w:val="1"/>
-        </w:numPr>
-        <w:jc w:val="both"/>
-        <w:rPr>
-          <w:lang w:val="en-GB"/>
-        </w:rPr>
-      </w:pPr>
-      <w:r>
-        <w:rPr>
-          <w:lang w:val="en-GB"/>
-        </w:rPr>
-        <w:t>POSSIBLE IMPROVEMENT</w:t>
-      </w:r>
-    </w:p>
-    <w:p>
-      <w:pPr>
-        <w:pStyle w:val="Odstavecseseznamem"/>
-        <w:numPr>
-          <w:ilvl w:val="6"/>
-          <w:numId w:val="1"/>
-        </w:numPr>
-        <w:jc w:val="both"/>
-        <w:rPr>
-          <w:lang w:val="en-GB"/>
-        </w:rPr>
-      </w:pPr>
-      <w:r>
-        <w:rPr>
-          <w:lang w:val="en-GB"/>
-        </w:rPr>
-        <w:t xml:space="preserve">Wouldn’t it be better to assume that the </w:t>
-      </w:r>
-      <w:r>
-        <w:rPr>
-          <w:lang w:val="en-GB"/>
-        </w:rPr>
-        <w:t>right heat flux lies between the previous value and current value, when the error suddenly increased?</w:t>
-      </w:r>
-    </w:p>
-    <w:p>
-      <w:pPr>
-        <w:pStyle w:val="Odstavecseseznamem"/>
-        <w:numPr>
-          <w:ilvl w:val="6"/>
-          <w:numId w:val="1"/>
-        </w:numPr>
-        <w:jc w:val="both"/>
-        <w:rPr>
-          <w:lang w:val="en-GB"/>
-        </w:rPr>
-      </w:pPr>
-      <w:r>
-        <w:rPr>
-          <w:lang w:val="en-GB"/>
-        </w:rPr>
-        <w:t>By this we could easily isolate the smaller interval in which we could look for good solution</w:t>
-      </w:r>
-    </w:p>
-    <w:p>
-      <w:pPr>
-        <w:pStyle w:val="Odstavecseseznamem"/>
-        <w:numPr>
-          <w:ilvl w:val="6"/>
-          <w:numId w:val="1"/>
-        </w:numPr>
-        <w:jc w:val="both"/>
-        <w:rPr>
-          <w:lang w:val="en-GB"/>
-        </w:rPr>
-      </w:pPr>
-      <w:r>
-        <w:rPr>
-          <w:lang w:val="en-GB"/>
-        </w:rPr>
-        <w:t>From my simplified point of view, it looks like the halving of the intervals should be good here, but I am probably unaware of some characteristics of these functions (not having linear behaviour etc.)</w:t>
-      </w:r>
-    </w:p>
-    <w:p>
-      <w:pPr>
-        <w:pStyle w:val="Odstavecseseznamem"/>
-        <w:numPr>
-          <w:ilvl w:val="4"/>
-          <w:numId w:val="1"/>
-        </w:numPr>
-        <w:jc w:val="both"/>
-        <w:rPr>
-          <w:lang w:val="en-GB"/>
-        </w:rPr>
-      </w:pPr>
-      <w:r>
-        <w:rPr>
-          <w:lang w:val="en-GB"/>
-        </w:rPr>
-        <w:t xml:space="preserve">Note: </w:t>
-      </w:r>
-      <w:r>
-        <w:rPr>
-          <w:lang w:val="en-GB"/>
-        </w:rPr>
-        <w:t xml:space="preserve">The error values do not have to be in abs() themselves, as they cannot be negative, from the way the </w:t>
-      </w:r>
-      <w:proofErr w:type="spellStart"/>
-      <w:r>
-        <w:rPr>
-          <w:lang w:val="en-GB"/>
-        </w:rPr>
-        <w:t>evaluate_window_error_norm</w:t>
-      </w:r>
-      <w:proofErr w:type="spellEnd"/>
-      <w:r>
-        <w:rPr>
-          <w:lang w:val="en-GB"/>
-        </w:rPr>
-        <w:t>() function works</w:t>
-      </w:r>
-    </w:p>
-    <w:p>
-      <w:pPr>
-        <w:pStyle w:val="Odstavecseseznamem"/>
-        <w:numPr>
-          <w:ilvl w:val="5"/>
-          <w:numId w:val="1"/>
-        </w:numPr>
-        <w:jc w:val="both"/>
-        <w:rPr>
-          <w:lang w:val="en-GB"/>
-        </w:rPr>
-      </w:pPr>
-      <w:r>
-        <w:rPr>
-          <w:lang w:val="en-GB"/>
-        </w:rPr>
-        <w:t>It is performing the summation of squares of temperature differences in certain time points</w:t>
-      </w:r>
-    </w:p>
-    <w:p>
-      <w:pPr>
-        <w:pStyle w:val="Odstavecseseznamem"/>
-        <w:numPr>
-          <w:ilvl w:val="3"/>
-          <w:numId w:val="1"/>
-        </w:numPr>
-        <w:jc w:val="both"/>
-        <w:rPr>
-          <w:lang w:val="en-GB"/>
-        </w:rPr>
-      </w:pPr>
-      <w:r>
-        <w:rPr>
-          <w:lang w:val="en-GB"/>
-        </w:rPr>
-        <w:lastRenderedPageBreak/>
         <w:t>The reason we are</w:t>
       </w:r>
       <w:r>
@@ -15222,6 +15239,7 @@
         <w:rPr>
           <w:lang w:val="en-GB"/>
         </w:rPr>
+        <w:lastRenderedPageBreak/>
         <w:t xml:space="preserve">This actually leads me to the idea of </w:t>
       </w:r>
       <w:r>
@@ -15323,7 +15341,6 @@
         <w:rPr>
           <w:lang w:val="en-GB"/>
         </w:rPr>
-        <w:lastRenderedPageBreak/>
         <w:t>Even after it gets “fixed”, we</w:t>
       </w:r>
       <w:r>
@@ -15928,6 +15945,7 @@
         <w:rPr>
           <w:lang w:val="en-GB"/>
         </w:rPr>
+        <w:lastRenderedPageBreak/>
         <w:t>Simulation thread</w:t>
       </w:r>
       <w:r>
@@ -16006,7 +16024,6 @@
         <w:rPr>
           <w:lang w:val="en-GB"/>
         </w:rPr>
-        <w:lastRenderedPageBreak/>
         <w:t>Dependences and libraries</w:t>
       </w:r>
       <w:bookmarkEnd w:id="9"/>
@@ -16128,7 +16145,7 @@
           <w:lang w:val="en-GB"/>
         </w:rPr>
       </w:pPr>
-      <w:hyperlink r:id="rId47" w:history="1">
+      <w:hyperlink r:id="rId48" w:history="1">
         <w:r>
           <w:rPr>
             <w:rStyle w:val="Hypertextovodkaz"/>
@@ -16169,7 +16186,7 @@
           <w:lang w:val="en-GB"/>
         </w:rPr>
       </w:pPr>
-      <w:hyperlink r:id="rId48" w:history="1">
+      <w:hyperlink r:id="rId49" w:history="1">
         <w:r>
           <w:rPr>
             <w:rStyle w:val="Hypertextovodkaz"/>
@@ -16197,7 +16214,7 @@
           <w:lang w:val="en-GB"/>
         </w:rPr>
       </w:pPr>
-      <w:hyperlink r:id="rId49" w:history="1">
+      <w:hyperlink r:id="rId50" w:history="1">
         <w:r>
           <w:rPr>
             <w:rStyle w:val="Hypertextovodkaz"/>
@@ -16267,7 +16284,7 @@
           <w:lang w:val="en-GB"/>
         </w:rPr>
       </w:pPr>
-      <w:hyperlink r:id="rId50" w:history="1">
+      <w:hyperlink r:id="rId51" w:history="1">
         <w:r>
           <w:rPr>
             <w:rStyle w:val="Hypertextovodkaz"/>
@@ -16289,7 +16306,7 @@
           <w:lang w:val="en-GB"/>
         </w:rPr>
       </w:pPr>
-      <w:hyperlink r:id="rId51" w:history="1">
+      <w:hyperlink r:id="rId52" w:history="1">
         <w:r>
           <w:rPr>
             <w:rStyle w:val="Hypertextovodkaz"/>
@@ -16336,7 +16353,7 @@
           <w:lang w:val="en-GB"/>
         </w:rPr>
       </w:pPr>
-      <w:hyperlink r:id="rId52" w:history="1">
+      <w:hyperlink r:id="rId53" w:history="1">
         <w:r>
           <w:rPr>
             <w:rStyle w:val="Hypertextovodkaz"/>
@@ -16447,7 +16464,7 @@
         </w:rPr>
         <w:t xml:space="preserve"> (</w:t>
       </w:r>
-      <w:hyperlink r:id="rId53" w:history="1">
+      <w:hyperlink r:id="rId54" w:history="1">
         <w:r>
           <w:rPr>
             <w:rStyle w:val="Hypertextovodkaz"/>
@@ -16515,7 +16532,7 @@
           <w:lang w:val="en-GB"/>
         </w:rPr>
       </w:pPr>
-      <w:hyperlink r:id="rId54" w:history="1">
+      <w:hyperlink r:id="rId55" w:history="1">
         <w:r>
           <w:rPr>
             <w:rStyle w:val="Hypertextovodkaz"/>
@@ -16543,7 +16560,7 @@
           <w:lang w:val="en-GB"/>
         </w:rPr>
       </w:pPr>
-      <w:hyperlink r:id="rId55" w:history="1">
+      <w:hyperlink r:id="rId56" w:history="1">
         <w:r>
           <w:rPr>
             <w:rStyle w:val="Hypertextovodkaz"/>
@@ -16714,7 +16731,7 @@
           <w:lang w:val="en-GB"/>
         </w:rPr>
       </w:pPr>
-      <w:hyperlink r:id="rId56" w:history="1">
+      <w:hyperlink r:id="rId57" w:history="1">
         <w:r>
           <w:rPr>
             <w:rStyle w:val="Hypertextovodkaz"/>
@@ -16786,7 +16803,7 @@
           <w:lang w:val="en-GB"/>
         </w:rPr>
       </w:pPr>
-      <w:hyperlink r:id="rId57" w:history="1">
+      <w:hyperlink r:id="rId58" w:history="1">
         <w:r>
           <w:rPr>
             <w:rStyle w:val="Hypertextovodkaz"/>
@@ -16814,7 +16831,7 @@
           <w:lang w:val="en-GB"/>
         </w:rPr>
       </w:pPr>
-      <w:hyperlink r:id="rId58" w:history="1">
+      <w:hyperlink r:id="rId59" w:history="1">
         <w:r>
           <w:rPr>
             <w:rStyle w:val="Hypertextovodkaz"/>
@@ -16919,7 +16936,7 @@
         </w:rPr>
         <w:t xml:space="preserve"> repository - </w:t>
       </w:r>
-      <w:hyperlink r:id="rId59" w:history="1">
+      <w:hyperlink r:id="rId60" w:history="1">
         <w:r>
           <w:rPr>
             <w:rStyle w:val="Hypertextovodkaz"/>
@@ -16951,7 +16968,6 @@
         <w:rPr>
           <w:lang w:val="en-GB"/>
         </w:rPr>
-        <w:lastRenderedPageBreak/>
         <w:t>PyQt5</w:t>
       </w:r>
     </w:p>
@@ -17016,54 +17032,6 @@
             <wp:extent cx="4248150" cy="2256596"/>
             <wp:effectExtent l="0" t="0" r="0" b="0"/>
             <wp:docPr id="2" name="Obrázek 2"/>
-            <wp:cNvGraphicFramePr>
-              <a:graphicFrameLocks xmlns:a="http://schemas.openxmlformats.org/drawingml/2006/main" noChangeAspect="1"/>
-            </wp:cNvGraphicFramePr>
-            <a:graphic xmlns:a="http://schemas.openxmlformats.org/drawingml/2006/main">
-              <a:graphicData uri="http://schemas.openxmlformats.org/drawingml/2006/picture">
-                <pic:pic xmlns:pic="http://schemas.openxmlformats.org/drawingml/2006/picture">
-                  <pic:nvPicPr>
-                    <pic:cNvPr id="1" name=""/>
-                    <pic:cNvPicPr/>
-                  </pic:nvPicPr>
-                  <pic:blipFill>
-                    <a:blip r:embed="rId60"/>
-                    <a:stretch>
-                      <a:fillRect/>
-                    </a:stretch>
-                  </pic:blipFill>
-                  <pic:spPr>
-                    <a:xfrm>
-                      <a:off x="0" y="0"/>
-                      <a:ext cx="4284680" cy="2276001"/>
-                    </a:xfrm>
-                    <a:prstGeom prst="rect">
-                      <a:avLst/>
-                    </a:prstGeom>
-                  </pic:spPr>
-                </pic:pic>
-              </a:graphicData>
-            </a:graphic>
-          </wp:inline>
-        </w:drawing>
-      </w:r>
-      <w:r>
-        <w:rPr>
-          <w:noProof/>
-          <w:lang w:val="en-GB"/>
-        </w:rPr>
-        <w:t xml:space="preserve"> </w:t>
-      </w:r>
-      <w:r>
-        <w:rPr>
-          <w:noProof/>
-          <w:lang w:val="en-GB"/>
-        </w:rPr>
-        <w:drawing>
-          <wp:inline distT="0" distB="0" distL="0" distR="0" wp14:anchorId="11449C6F" wp14:editId="1031FB49">
-            <wp:extent cx="3971925" cy="2196555"/>
-            <wp:effectExtent l="0" t="0" r="0" b="0"/>
-            <wp:docPr id="1" name="Obrázek 1"/>
             <wp:cNvGraphicFramePr>
               <a:graphicFrameLocks xmlns:a="http://schemas.openxmlformats.org/drawingml/2006/main" noChangeAspect="1"/>
             </wp:cNvGraphicFramePr>
@@ -17083,6 +17051,54 @@
                   <pic:spPr>
                     <a:xfrm>
                       <a:off x="0" y="0"/>
+                      <a:ext cx="4284680" cy="2276001"/>
+                    </a:xfrm>
+                    <a:prstGeom prst="rect">
+                      <a:avLst/>
+                    </a:prstGeom>
+                  </pic:spPr>
+                </pic:pic>
+              </a:graphicData>
+            </a:graphic>
+          </wp:inline>
+        </w:drawing>
+      </w:r>
+      <w:r>
+        <w:rPr>
+          <w:noProof/>
+          <w:lang w:val="en-GB"/>
+        </w:rPr>
+        <w:t xml:space="preserve"> </w:t>
+      </w:r>
+      <w:r>
+        <w:rPr>
+          <w:noProof/>
+          <w:lang w:val="en-GB"/>
+        </w:rPr>
+        <w:drawing>
+          <wp:inline distT="0" distB="0" distL="0" distR="0" wp14:anchorId="11449C6F" wp14:editId="1031FB49">
+            <wp:extent cx="3971925" cy="2196555"/>
+            <wp:effectExtent l="0" t="0" r="0" b="0"/>
+            <wp:docPr id="1" name="Obrázek 1"/>
+            <wp:cNvGraphicFramePr>
+              <a:graphicFrameLocks xmlns:a="http://schemas.openxmlformats.org/drawingml/2006/main" noChangeAspect="1"/>
+            </wp:cNvGraphicFramePr>
+            <a:graphic xmlns:a="http://schemas.openxmlformats.org/drawingml/2006/main">
+              <a:graphicData uri="http://schemas.openxmlformats.org/drawingml/2006/picture">
+                <pic:pic xmlns:pic="http://schemas.openxmlformats.org/drawingml/2006/picture">
+                  <pic:nvPicPr>
+                    <pic:cNvPr id="1" name=""/>
+                    <pic:cNvPicPr/>
+                  </pic:nvPicPr>
+                  <pic:blipFill>
+                    <a:blip r:embed="rId62"/>
+                    <a:stretch>
+                      <a:fillRect/>
+                    </a:stretch>
+                  </pic:blipFill>
+                  <pic:spPr>
+                    <a:xfrm>
+                      <a:off x="0" y="0"/>
                       <a:ext cx="3993392" cy="2208426"/>
                     </a:xfrm>
                     <a:prstGeom prst="rect">
@@ -17283,6 +17299,7 @@
         <w:rPr>
           <w:lang w:val="en-GB"/>
         </w:rPr>
+        <w:lastRenderedPageBreak/>
         <w:t>On the very top, there is always a short informational message, describing the current state of the application</w:t>
       </w:r>
       <w:r>
@@ -17396,372 +17413,366 @@
         <w:rPr>
           <w:lang w:val="en-GB"/>
         </w:rPr>
-        <w:t xml:space="preserve">Below users can choose the algorithm they want from the radio button group (meaning only one button can be checked). “Classic” algorithm means we will </w:t>
-      </w:r>
+        <w:t>Below users can choose the algorithm they want from the radio button group (meaning only one button can be checked). “Classic” algorithm means we will be determining the temperatures in the body from the knowledge of heat fluxes. “Inverse” algorithm, on the other hand, means we will be trying to estimate the heat fluxes from the knowledge of the temperature.</w:t>
+      </w:r>
+    </w:p>
+    <w:p>
+      <w:pPr>
+        <w:pStyle w:val="Odstavecseseznamem"/>
+        <w:numPr>
+          <w:ilvl w:val="3"/>
+          <w:numId w:val="1"/>
+        </w:numPr>
+        <w:jc w:val="both"/>
+        <w:rPr>
+          <w:lang w:val="en-GB"/>
+        </w:rPr>
+      </w:pPr>
+      <w:r>
+        <w:rPr>
+          <w:lang w:val="en-GB"/>
+        </w:rPr>
+        <w:t>The word “estimate” is there for a reason, instead of the word “determine”, because of the nature of the inverse problems – see the Inverse Problems chapter</w:t>
+      </w:r>
+    </w:p>
+    <w:p>
+      <w:pPr>
+        <w:pStyle w:val="Odstavecseseznamem"/>
+        <w:numPr>
+          <w:ilvl w:val="2"/>
+          <w:numId w:val="1"/>
+        </w:numPr>
+        <w:jc w:val="both"/>
+        <w:rPr>
+          <w:lang w:val="en-GB"/>
+        </w:rPr>
+      </w:pPr>
+      <w:r>
+        <w:rPr>
+          <w:lang w:val="en-GB"/>
+        </w:rPr>
+        <w:t>Below the choice of algorithm users can choose the material from a dropdown menu. The menu consists of all metals, and each material has its own properties, that the calculation will be run with (rho, cp, lambda)</w:t>
+      </w:r>
+    </w:p>
+    <w:p>
+      <w:pPr>
+        <w:pStyle w:val="Odstavecseseznamem"/>
+        <w:numPr>
+          <w:ilvl w:val="3"/>
+          <w:numId w:val="1"/>
+        </w:numPr>
+        <w:jc w:val="both"/>
+        <w:rPr>
+          <w:lang w:val="en-GB"/>
+        </w:rPr>
+      </w:pPr>
+      <w:r>
+        <w:rPr>
+          <w:lang w:val="en-GB"/>
+        </w:rPr>
+        <w:t>Users will also have a choice of defining their own materials</w:t>
+      </w:r>
+      <w:r>
+        <w:rPr>
+          <w:lang w:val="en-GB"/>
+        </w:rPr>
+        <w:t>, with their custom properties</w:t>
+      </w:r>
+    </w:p>
+    <w:p>
+      <w:pPr>
+        <w:pStyle w:val="Odstavecseseznamem"/>
+        <w:numPr>
+          <w:ilvl w:val="2"/>
+          <w:numId w:val="1"/>
+        </w:numPr>
+        <w:jc w:val="both"/>
+        <w:rPr>
+          <w:lang w:val="en-GB"/>
+        </w:rPr>
+      </w:pPr>
+      <w:r>
+        <w:rPr>
+          <w:lang w:val="en-GB"/>
+        </w:rPr>
+        <w:t>Finally, there is a long list of numerical parameters that users can influence, that in turn influences the simulation. Hovering over the parameter name will show a short description of the parameter.</w:t>
+      </w:r>
+    </w:p>
+    <w:p>
+      <w:pPr>
+        <w:pStyle w:val="Odstavecseseznamem"/>
+        <w:numPr>
+          <w:ilvl w:val="3"/>
+          <w:numId w:val="1"/>
+        </w:numPr>
+        <w:jc w:val="both"/>
+        <w:rPr>
+          <w:lang w:val="en-GB"/>
+        </w:rPr>
+      </w:pPr>
+      <w:r>
+        <w:rPr>
+          <w:lang w:val="en-GB"/>
+        </w:rPr>
+        <w:t>Inverse algorithm is taking two more parameters than the classic one – window span and tolerance.</w:t>
+      </w:r>
+    </w:p>
+    <w:p>
+      <w:pPr>
+        <w:pStyle w:val="Odstavecseseznamem"/>
+        <w:numPr>
+          <w:ilvl w:val="3"/>
+          <w:numId w:val="1"/>
+        </w:numPr>
+        <w:jc w:val="both"/>
+        <w:rPr>
+          <w:lang w:val="en-GB"/>
+        </w:rPr>
+      </w:pPr>
+      <w:r>
+        <w:rPr>
+          <w:lang w:val="en-GB"/>
+        </w:rPr>
+        <w:t>The exhaustive list of all parameters with their description can be found in the Parameters inputted from user chapter</w:t>
+      </w:r>
+    </w:p>
+    <w:p>
+      <w:pPr>
+        <w:pStyle w:val="Odstavecseseznamem"/>
+        <w:numPr>
+          <w:ilvl w:val="1"/>
+          <w:numId w:val="1"/>
+        </w:numPr>
+        <w:jc w:val="both"/>
+        <w:rPr>
+          <w:lang w:val="en-GB"/>
+        </w:rPr>
+      </w:pPr>
+      <w:r>
+        <w:rPr>
+          <w:lang w:val="en-GB"/>
+        </w:rPr>
+        <w:t>Buttons on top are responsible for controlling the simulation – starting it, pausing it or stopping it.</w:t>
+      </w:r>
+      <w:r>
+        <w:rPr>
+          <w:lang w:val="en-GB"/>
+        </w:rPr>
+        <w:t xml:space="preserve"> When the button is active, it will be highlighted by a thick black margin around the edges.</w:t>
+      </w:r>
+    </w:p>
+    <w:p>
+      <w:pPr>
+        <w:pStyle w:val="Odstavecseseznamem"/>
+        <w:numPr>
+          <w:ilvl w:val="1"/>
+          <w:numId w:val="1"/>
+        </w:numPr>
+        <w:jc w:val="both"/>
+        <w:rPr>
+          <w:lang w:val="en-GB"/>
+        </w:rPr>
+      </w:pPr>
+      <w:r>
+        <w:rPr>
+          <w:lang w:val="en-GB"/>
+        </w:rPr>
+        <w:t xml:space="preserve">Two labels </w:t>
+      </w:r>
+      <w:r>
+        <w:rPr>
+          <w:lang w:val="en-GB"/>
+        </w:rPr>
+        <w:t>between the buttons and input parameters</w:t>
+      </w:r>
+      <w:r>
+        <w:rPr>
+          <w:lang w:val="en-GB"/>
+        </w:rPr>
+        <w:t xml:space="preserve"> are showing the time the simulation is in progress, as well as the final error after the simulation finishes.</w:t>
+      </w:r>
+    </w:p>
+    <w:p>
+      <w:pPr>
+        <w:pStyle w:val="Odstavecseseznamem"/>
+        <w:numPr>
+          <w:ilvl w:val="1"/>
+          <w:numId w:val="1"/>
+        </w:numPr>
+        <w:jc w:val="both"/>
+        <w:rPr>
+          <w:lang w:val="en-GB"/>
+        </w:rPr>
+      </w:pPr>
+      <w:r>
+        <w:rPr>
+          <w:lang w:val="en-GB"/>
+        </w:rPr>
+        <w:t xml:space="preserve">The main elements on the screen are two graphs, which the results will be plotted into. </w:t>
+      </w:r>
+      <w:r>
+        <w:rPr>
+          <w:lang w:val="en-GB"/>
+        </w:rPr>
+        <w:t>The upper graph is responsible for showing temperature data, the bottom one shows heat flux values.</w:t>
+      </w:r>
+    </w:p>
+    <w:p>
+      <w:pPr>
+        <w:jc w:val="both"/>
+        <w:rPr>
+          <w:lang w:val="en-GB"/>
+        </w:rPr>
+      </w:pPr>
+    </w:p>
+    <w:p>
+      <w:pPr>
+        <w:pStyle w:val="Nadpis1"/>
+        <w:jc w:val="both"/>
+        <w:rPr>
+          <w:lang w:val="en-GB"/>
+        </w:rPr>
+      </w:pPr>
+      <w:bookmarkStart w:id="11" w:name="_Toc30256682"/>
+      <w:r>
+        <w:rPr>
+          <w:lang w:val="en-GB"/>
+        </w:rPr>
+        <w:t>Possible features and improvements</w:t>
+      </w:r>
+      <w:bookmarkEnd w:id="11"/>
+    </w:p>
+    <w:p>
+      <w:pPr>
+        <w:pStyle w:val="Odstavecseseznamem"/>
+        <w:numPr>
+          <w:ilvl w:val="0"/>
+          <w:numId w:val="1"/>
+        </w:numPr>
+        <w:jc w:val="both"/>
+        <w:rPr>
+          <w:lang w:val="en-GB"/>
+        </w:rPr>
+      </w:pPr>
+      <w:r>
+        <w:rPr>
+          <w:lang w:val="en-GB"/>
+        </w:rPr>
+        <w:t>Storing user preferences</w:t>
+      </w:r>
+    </w:p>
+    <w:p>
+      <w:pPr>
+        <w:pStyle w:val="Odstavecseseznamem"/>
+        <w:numPr>
+          <w:ilvl w:val="0"/>
+          <w:numId w:val="1"/>
+        </w:numPr>
+        <w:jc w:val="both"/>
+        <w:rPr>
+          <w:lang w:val="en-GB"/>
+        </w:rPr>
+      </w:pPr>
+      <w:r>
+        <w:rPr>
+          <w:lang w:val="en-GB"/>
+        </w:rPr>
+        <w:t>Storing history of all user simulations</w:t>
+      </w:r>
+    </w:p>
+    <w:p>
+      <w:pPr>
+        <w:pStyle w:val="Odstavecseseznamem"/>
+        <w:numPr>
+          <w:ilvl w:val="0"/>
+          <w:numId w:val="1"/>
+        </w:numPr>
+        <w:jc w:val="both"/>
+        <w:rPr>
+          <w:lang w:val="en-GB"/>
+        </w:rPr>
+      </w:pPr>
+      <w:r>
+        <w:rPr>
+          <w:lang w:val="en-GB"/>
+        </w:rPr>
+        <w:t xml:space="preserve">Making the calculation and graph plotting separate, so </w:t>
+      </w:r>
+      <w:r>
+        <w:rPr>
+          <w:lang w:val="en-GB"/>
+        </w:rPr>
+        <w:t>calculating thread is not slowed down by plotting</w:t>
+      </w:r>
+    </w:p>
+    <w:p>
+      <w:pPr>
+        <w:pStyle w:val="Odstavecseseznamem"/>
+        <w:numPr>
+          <w:ilvl w:val="1"/>
+          <w:numId w:val="1"/>
+        </w:numPr>
+        <w:jc w:val="both"/>
+        <w:rPr>
+          <w:lang w:val="en-GB"/>
+        </w:rPr>
+      </w:pPr>
+      <w:r>
+        <w:rPr>
+          <w:lang w:val="en-GB"/>
+        </w:rPr>
+        <w:t>It would require some architectural changes</w:t>
+      </w:r>
+    </w:p>
+    <w:p>
+      <w:pPr>
+        <w:pStyle w:val="Odstavecseseznamem"/>
+        <w:numPr>
+          <w:ilvl w:val="1"/>
+          <w:numId w:val="1"/>
+        </w:numPr>
+        <w:jc w:val="both"/>
+        <w:rPr>
+          <w:lang w:val="en-GB"/>
+        </w:rPr>
+      </w:pPr>
+      <w:r>
+        <w:rPr>
+          <w:lang w:val="en-GB"/>
+        </w:rPr>
+        <w:t>One way would be for calculation thread to output results to a file, where they would be discovered and processed by the plotting thread</w:t>
+      </w:r>
+    </w:p>
+    <w:p>
+      <w:pPr>
+        <w:jc w:val="both"/>
+        <w:rPr>
+          <w:lang w:val="en-GB"/>
+        </w:rPr>
+      </w:pPr>
+    </w:p>
+    <w:p>
+      <w:pPr>
+        <w:jc w:val="both"/>
+        <w:rPr>
+          <w:lang w:val="en-GB"/>
+        </w:rPr>
+      </w:pPr>
+    </w:p>
+    <w:p>
+      <w:pPr>
+        <w:pStyle w:val="Nadpis1"/>
+        <w:jc w:val="both"/>
+        <w:rPr>
+          <w:lang w:val="en-GB"/>
+        </w:rPr>
+      </w:pPr>
+      <w:bookmarkStart w:id="12" w:name="_Toc30256683"/>
       <w:r>
         <w:rPr>
           <w:lang w:val="en-GB"/>
         </w:rPr>
         <w:lastRenderedPageBreak/>
-        <w:t>be determining the temperatures in the body from the knowledge of heat fluxes. “Inverse” algorithm, on the other hand, means we will be trying to estimate the heat fluxes from the knowledge of the temperature.</w:t>
-      </w:r>
-    </w:p>
-    <w:p>
-      <w:pPr>
-        <w:pStyle w:val="Odstavecseseznamem"/>
-        <w:numPr>
-          <w:ilvl w:val="3"/>
-          <w:numId w:val="1"/>
-        </w:numPr>
-        <w:jc w:val="both"/>
-        <w:rPr>
-          <w:lang w:val="en-GB"/>
-        </w:rPr>
-      </w:pPr>
-      <w:r>
-        <w:rPr>
-          <w:lang w:val="en-GB"/>
-        </w:rPr>
-        <w:t>The word “estimate” is there for a reason, instead of the word “determine”, because of the nature of the inverse problems – see the Inverse Problems chapter</w:t>
-      </w:r>
-    </w:p>
-    <w:p>
-      <w:pPr>
-        <w:pStyle w:val="Odstavecseseznamem"/>
-        <w:numPr>
-          <w:ilvl w:val="2"/>
-          <w:numId w:val="1"/>
-        </w:numPr>
-        <w:jc w:val="both"/>
-        <w:rPr>
-          <w:lang w:val="en-GB"/>
-        </w:rPr>
-      </w:pPr>
-      <w:r>
-        <w:rPr>
-          <w:lang w:val="en-GB"/>
-        </w:rPr>
-        <w:t>Below the choice of algorithm users can choose the material from a dropdown menu. The menu consists of all metals, and each material has its own properties, that the calculation will be run with (rho, cp, lambda)</w:t>
-      </w:r>
-    </w:p>
-    <w:p>
-      <w:pPr>
-        <w:pStyle w:val="Odstavecseseznamem"/>
-        <w:numPr>
-          <w:ilvl w:val="3"/>
-          <w:numId w:val="1"/>
-        </w:numPr>
-        <w:jc w:val="both"/>
-        <w:rPr>
-          <w:lang w:val="en-GB"/>
-        </w:rPr>
-      </w:pPr>
-      <w:r>
-        <w:rPr>
-          <w:lang w:val="en-GB"/>
-        </w:rPr>
-        <w:t>Users will also have a choice of defining their own materials</w:t>
-      </w:r>
-      <w:r>
-        <w:rPr>
-          <w:lang w:val="en-GB"/>
-        </w:rPr>
-        <w:t>, with their custom properties</w:t>
-      </w:r>
-    </w:p>
-    <w:p>
-      <w:pPr>
-        <w:pStyle w:val="Odstavecseseznamem"/>
-        <w:numPr>
-          <w:ilvl w:val="2"/>
-          <w:numId w:val="1"/>
-        </w:numPr>
-        <w:jc w:val="both"/>
-        <w:rPr>
-          <w:lang w:val="en-GB"/>
-        </w:rPr>
-      </w:pPr>
-      <w:r>
-        <w:rPr>
-          <w:lang w:val="en-GB"/>
-        </w:rPr>
-        <w:t>Finally, there is a long list of numerical parameters that users can influence, that in turn influences the simulation. Hovering over the parameter name will show a short description of the parameter.</w:t>
-      </w:r>
-    </w:p>
-    <w:p>
-      <w:pPr>
-        <w:pStyle w:val="Odstavecseseznamem"/>
-        <w:numPr>
-          <w:ilvl w:val="3"/>
-          <w:numId w:val="1"/>
-        </w:numPr>
-        <w:jc w:val="both"/>
-        <w:rPr>
-          <w:lang w:val="en-GB"/>
-        </w:rPr>
-      </w:pPr>
-      <w:r>
-        <w:rPr>
-          <w:lang w:val="en-GB"/>
-        </w:rPr>
-        <w:t>Inverse algorithm is taking two more parameters than the classic one – window span and tolerance.</w:t>
-      </w:r>
-    </w:p>
-    <w:p>
-      <w:pPr>
-        <w:pStyle w:val="Odstavecseseznamem"/>
-        <w:numPr>
-          <w:ilvl w:val="3"/>
-          <w:numId w:val="1"/>
-        </w:numPr>
-        <w:jc w:val="both"/>
-        <w:rPr>
-          <w:lang w:val="en-GB"/>
-        </w:rPr>
-      </w:pPr>
-      <w:r>
-        <w:rPr>
-          <w:lang w:val="en-GB"/>
-        </w:rPr>
-        <w:t>The exhaustive list of all parameters with their description can be found in the Parameters inputted from user chapter</w:t>
-      </w:r>
-    </w:p>
-    <w:p>
-      <w:pPr>
-        <w:pStyle w:val="Odstavecseseznamem"/>
-        <w:numPr>
-          <w:ilvl w:val="1"/>
-          <w:numId w:val="1"/>
-        </w:numPr>
-        <w:jc w:val="both"/>
-        <w:rPr>
-          <w:lang w:val="en-GB"/>
-        </w:rPr>
-      </w:pPr>
-      <w:r>
-        <w:rPr>
-          <w:lang w:val="en-GB"/>
-        </w:rPr>
-        <w:t>Buttons on top are responsible for controlling the simulation – starting it, pausing it or stopping it.</w:t>
-      </w:r>
-      <w:r>
-        <w:rPr>
-          <w:lang w:val="en-GB"/>
-        </w:rPr>
-        <w:t xml:space="preserve"> When the button is active, it will be highlighted by a thick black margin around the edges.</w:t>
-      </w:r>
-    </w:p>
-    <w:p>
-      <w:pPr>
-        <w:pStyle w:val="Odstavecseseznamem"/>
-        <w:numPr>
-          <w:ilvl w:val="1"/>
-          <w:numId w:val="1"/>
-        </w:numPr>
-        <w:jc w:val="both"/>
-        <w:rPr>
-          <w:lang w:val="en-GB"/>
-        </w:rPr>
-      </w:pPr>
-      <w:r>
-        <w:rPr>
-          <w:lang w:val="en-GB"/>
-        </w:rPr>
-        <w:t xml:space="preserve">Two labels </w:t>
-      </w:r>
-      <w:r>
-        <w:rPr>
-          <w:lang w:val="en-GB"/>
-        </w:rPr>
-        <w:t>between the buttons and input parameters</w:t>
-      </w:r>
-      <w:r>
-        <w:rPr>
-          <w:lang w:val="en-GB"/>
-        </w:rPr>
-        <w:t xml:space="preserve"> are showing the time the simulation is in progress, as well as the final error after the simulation finishes.</w:t>
-      </w:r>
-    </w:p>
-    <w:p>
-      <w:pPr>
-        <w:pStyle w:val="Odstavecseseznamem"/>
-        <w:numPr>
-          <w:ilvl w:val="1"/>
-          <w:numId w:val="1"/>
-        </w:numPr>
-        <w:jc w:val="both"/>
-        <w:rPr>
-          <w:lang w:val="en-GB"/>
-        </w:rPr>
-      </w:pPr>
-      <w:r>
-        <w:rPr>
-          <w:lang w:val="en-GB"/>
-        </w:rPr>
-        <w:t xml:space="preserve">The main elements on the screen are two graphs, which the results will be plotted into. </w:t>
-      </w:r>
-      <w:r>
-        <w:rPr>
-          <w:lang w:val="en-GB"/>
-        </w:rPr>
-        <w:t>The upper graph is responsible for showing temperature data, the bottom one shows heat flux values.</w:t>
-      </w:r>
-    </w:p>
-    <w:p>
-      <w:pPr>
-        <w:jc w:val="both"/>
-        <w:rPr>
-          <w:lang w:val="en-GB"/>
-        </w:rPr>
-      </w:pPr>
-    </w:p>
-    <w:p>
-      <w:pPr>
-        <w:pStyle w:val="Nadpis1"/>
-        <w:jc w:val="both"/>
-        <w:rPr>
-          <w:lang w:val="en-GB"/>
-        </w:rPr>
-      </w:pPr>
-      <w:bookmarkStart w:id="11" w:name="_Toc30256682"/>
-      <w:r>
-        <w:rPr>
-          <w:lang w:val="en-GB"/>
-        </w:rPr>
-        <w:t>Possible features and improvements</w:t>
-      </w:r>
-      <w:bookmarkEnd w:id="11"/>
-    </w:p>
-    <w:p>
-      <w:pPr>
-        <w:pStyle w:val="Odstavecseseznamem"/>
-        <w:numPr>
-          <w:ilvl w:val="0"/>
-          <w:numId w:val="1"/>
-        </w:numPr>
-        <w:jc w:val="both"/>
-        <w:rPr>
-          <w:lang w:val="en-GB"/>
-        </w:rPr>
-      </w:pPr>
-      <w:r>
-        <w:rPr>
-          <w:lang w:val="en-GB"/>
-        </w:rPr>
-        <w:t>Storing user preferences</w:t>
-      </w:r>
-    </w:p>
-    <w:p>
-      <w:pPr>
-        <w:pStyle w:val="Odstavecseseznamem"/>
-        <w:numPr>
-          <w:ilvl w:val="0"/>
-          <w:numId w:val="1"/>
-        </w:numPr>
-        <w:jc w:val="both"/>
-        <w:rPr>
-          <w:lang w:val="en-GB"/>
-        </w:rPr>
-      </w:pPr>
-      <w:r>
-        <w:rPr>
-          <w:lang w:val="en-GB"/>
-        </w:rPr>
-        <w:t>Storing history of all user simulations</w:t>
-      </w:r>
-    </w:p>
-    <w:p>
-      <w:pPr>
-        <w:pStyle w:val="Odstavecseseznamem"/>
-        <w:numPr>
-          <w:ilvl w:val="0"/>
-          <w:numId w:val="1"/>
-        </w:numPr>
-        <w:jc w:val="both"/>
-        <w:rPr>
-          <w:lang w:val="en-GB"/>
-        </w:rPr>
-      </w:pPr>
-      <w:r>
-        <w:rPr>
-          <w:lang w:val="en-GB"/>
-        </w:rPr>
-        <w:t xml:space="preserve">Making the calculation and graph plotting separate, so </w:t>
-      </w:r>
-      <w:r>
-        <w:rPr>
-          <w:lang w:val="en-GB"/>
-        </w:rPr>
-        <w:t>calculating thread is not slowed down by plotting</w:t>
-      </w:r>
-    </w:p>
-    <w:p>
-      <w:pPr>
-        <w:pStyle w:val="Odstavecseseznamem"/>
-        <w:numPr>
-          <w:ilvl w:val="1"/>
-          <w:numId w:val="1"/>
-        </w:numPr>
-        <w:jc w:val="both"/>
-        <w:rPr>
-          <w:lang w:val="en-GB"/>
-        </w:rPr>
-      </w:pPr>
-      <w:r>
-        <w:rPr>
-          <w:lang w:val="en-GB"/>
-        </w:rPr>
-        <w:t>It would require some architectural changes</w:t>
-      </w:r>
-    </w:p>
-    <w:p>
-      <w:pPr>
-        <w:pStyle w:val="Odstavecseseznamem"/>
-        <w:numPr>
-          <w:ilvl w:val="1"/>
-          <w:numId w:val="1"/>
-        </w:numPr>
-        <w:jc w:val="both"/>
-        <w:rPr>
-          <w:lang w:val="en-GB"/>
-        </w:rPr>
-      </w:pPr>
-      <w:r>
-        <w:rPr>
-          <w:lang w:val="en-GB"/>
-        </w:rPr>
-        <w:t>One way would be for calculation thread to output results to a file, where they would be discovered and processed by the plotting thread</w:t>
-      </w:r>
-    </w:p>
-    <w:p>
-      <w:pPr>
-        <w:jc w:val="both"/>
-        <w:rPr>
-          <w:lang w:val="en-GB"/>
-        </w:rPr>
-      </w:pPr>
-    </w:p>
-    <w:p>
-      <w:pPr>
-        <w:jc w:val="both"/>
-        <w:rPr>
-          <w:lang w:val="en-GB"/>
-        </w:rPr>
-      </w:pPr>
-    </w:p>
-    <w:p>
-      <w:pPr>
-        <w:pStyle w:val="Nadpis1"/>
-        <w:jc w:val="both"/>
-        <w:rPr>
-          <w:lang w:val="en-GB"/>
-        </w:rPr>
-      </w:pPr>
-      <w:bookmarkStart w:id="12" w:name="_Toc30256683"/>
-      <w:r>
-        <w:rPr>
-          <w:lang w:val="en-GB"/>
-        </w:rPr>
         <w:t>Parameters inputted from user</w:t>
       </w:r>
       <w:bookmarkEnd w:id="12"/>
@@ -17855,7 +17866,6 @@
         <w:rPr>
           <w:lang w:val="en-GB"/>
         </w:rPr>
-        <w:lastRenderedPageBreak/>
         <w:t>Can be arbitrary decimal value (float)</w:t>
       </w:r>
     </w:p>
@@ -18570,6 +18580,7 @@
         <w:rPr>
           <w:lang w:val="en-GB"/>
         </w:rPr>
+        <w:lastRenderedPageBreak/>
         <w:t>theta = 0.0 - fully explicit 1st order, numerically unstable.</w:t>
       </w:r>
     </w:p>
@@ -18674,7 +18685,6 @@
         <w:rPr>
           <w:lang w:val="en-GB"/>
         </w:rPr>
-        <w:lastRenderedPageBreak/>
         <w:t>Can be arbitrary decimal (float) number</w:t>
       </w:r>
     </w:p>
@@ -19208,6 +19218,7 @@
         <w:rPr>
           <w:lang w:val="en-GB"/>
         </w:rPr>
+        <w:lastRenderedPageBreak/>
         <w:t xml:space="preserve">            "</w:t>
       </w:r>
       <w:proofErr w:type="spellStart"/>
@@ -19284,7 +19295,6 @@
         <w:rPr>
           <w:lang w:val="en-GB"/>
         </w:rPr>
-        <w:lastRenderedPageBreak/>
         <w:t xml:space="preserve">            "tolerance": 1e-05</w:t>
       </w:r>
     </w:p>
@@ -19783,6 +19793,7 @@
         <w:rPr>
           <w:lang w:val="en-GB"/>
         </w:rPr>
+        <w:lastRenderedPageBreak/>
         <w:t>This way can be efficient when there is a small number of values or we want to choose only specific values, that are not easy to define programmatically</w:t>
       </w:r>
     </w:p>
@@ -19876,7 +19887,6 @@
         <w:rPr>
           <w:lang w:val="en-GB"/>
         </w:rPr>
-        <w:lastRenderedPageBreak/>
         <w:t xml:space="preserve">This is the most basic </w:t>
       </w:r>
       <w:r>
@@ -19947,7 +19957,7 @@
           <w:lang w:val="en-GB"/>
         </w:rPr>
       </w:pPr>
-      <w:hyperlink r:id="rId62" w:history="1">
+      <w:hyperlink r:id="rId63" w:history="1">
         <w:r>
           <w:rPr>
             <w:rStyle w:val="Hypertextovodkaz"/>
@@ -20241,7 +20251,7 @@
           <w:lang w:val="en-GB"/>
         </w:rPr>
       </w:pPr>
-      <w:hyperlink r:id="rId63" w:history="1">
+      <w:hyperlink r:id="rId64" w:history="1">
         <w:r>
           <w:rPr>
             <w:rStyle w:val="Hypertextovodkaz"/>
@@ -20563,7 +20573,7 @@
           <w:lang w:val="en-GB"/>
         </w:rPr>
       </w:pPr>
-      <w:hyperlink r:id="rId64" w:history="1">
+      <w:hyperlink r:id="rId65" w:history="1">
         <w:r>
           <w:rPr>
             <w:rStyle w:val="Hypertextovodkaz"/>
@@ -20746,7 +20756,7 @@
           <w:lang w:val="en-GB"/>
         </w:rPr>
       </w:pPr>
-      <w:hyperlink r:id="rId65" w:history="1">
+      <w:hyperlink r:id="rId66" w:history="1">
         <w:r>
           <w:rPr>
             <w:rStyle w:val="Hypertextovodkaz"/>
@@ -20824,7 +20834,6 @@
           <w:bCs/>
           <w:lang w:val="en-GB"/>
         </w:rPr>
-        <w:lastRenderedPageBreak/>
         <w:t>Number of elements</w:t>
       </w:r>
     </w:p>
@@ -20876,7 +20885,7 @@
                     </pic:cNvPicPr>
                   </pic:nvPicPr>
                   <pic:blipFill>
-                    <a:blip r:embed="rId66">
+                    <a:blip r:embed="rId67">
                       <a:extLst>
                         <a:ext uri="{28A0092B-C50C-407E-A947-70E740481C1C}">
                           <a14:useLocalDpi xmlns:a14="http://schemas.microsoft.com/office/drawing/2010/main" val="0"/>
@@ -20952,7 +20961,7 @@
                     </pic:cNvPicPr>
                   </pic:nvPicPr>
                   <pic:blipFill>
-                    <a:blip r:embed="rId67">
+                    <a:blip r:embed="rId68">
                       <a:extLst>
                         <a:ext uri="{28A0092B-C50C-407E-A947-70E740481C1C}">
                           <a14:useLocalDpi xmlns:a14="http://schemas.microsoft.com/office/drawing/2010/main" val="0"/>
@@ -21028,7 +21037,7 @@
                     </pic:cNvPicPr>
                   </pic:nvPicPr>
                   <pic:blipFill>
-                    <a:blip r:embed="rId68">
+                    <a:blip r:embed="rId69">
                       <a:extLst>
                         <a:ext uri="{28A0092B-C50C-407E-A947-70E740481C1C}">
                           <a14:useLocalDpi xmlns:a14="http://schemas.microsoft.com/office/drawing/2010/main" val="0"/>
@@ -21337,7 +21346,14 @@
         <w:rPr>
           <w:lang w:val="en-GB"/>
         </w:rPr>
-        <w:t xml:space="preserve">. However, this value can be highly depending on the material that is used in the experiment – completely different results could </w:t>
+        <w:t xml:space="preserve">. However, this value can be highly depending on the material that is used in the experiment – completely </w:t>
+      </w:r>
+      <w:r>
+        <w:rPr>
+          <w:lang w:val="en-GB"/>
+        </w:rPr>
+        <w:lastRenderedPageBreak/>
+        <w:t xml:space="preserve">different results could </w:t>
       </w:r>
       <w:r>
         <w:rPr>
@@ -21420,7 +21436,6 @@
           <w:noProof/>
           <w:lang w:val="en-GB"/>
         </w:rPr>
-        <w:lastRenderedPageBreak/>
         <w:drawing>
           <wp:anchor distT="0" distB="0" distL="114300" distR="114300" simplePos="0" relativeHeight="251666432" behindDoc="1" locked="0" layoutInCell="1" allowOverlap="1" wp14:anchorId="55C4D1E9" wp14:editId="7AB5C5F0">
             <wp:simplePos x="0" y="0"/>
@@ -21455,7 +21470,7 @@
                     </pic:cNvPicPr>
                   </pic:nvPicPr>
                   <pic:blipFill>
-                    <a:blip r:embed="rId69">
+                    <a:blip r:embed="rId70">
                       <a:extLst>
                         <a:ext uri="{28A0092B-C50C-407E-A947-70E740481C1C}">
                           <a14:useLocalDpi xmlns:a14="http://schemas.microsoft.com/office/drawing/2010/main" val="0"/>
@@ -21531,7 +21546,7 @@
                     </pic:cNvPicPr>
                   </pic:nvPicPr>
                   <pic:blipFill>
-                    <a:blip r:embed="rId70">
+                    <a:blip r:embed="rId71">
                       <a:extLst>
                         <a:ext uri="{28A0092B-C50C-407E-A947-70E740481C1C}">
                           <a14:useLocalDpi xmlns:a14="http://schemas.microsoft.com/office/drawing/2010/main" val="0"/>
@@ -21607,7 +21622,7 @@
                     </pic:cNvPicPr>
                   </pic:nvPicPr>
                   <pic:blipFill>
-                    <a:blip r:embed="rId71">
+                    <a:blip r:embed="rId72">
                       <a:extLst>
                         <a:ext uri="{28A0092B-C50C-407E-A947-70E740481C1C}">
                           <a14:useLocalDpi xmlns:a14="http://schemas.microsoft.com/office/drawing/2010/main" val="0"/>
@@ -21977,7 +21992,7 @@
                     </pic:cNvPicPr>
                   </pic:nvPicPr>
                   <pic:blipFill>
-                    <a:blip r:embed="rId72">
+                    <a:blip r:embed="rId73">
                       <a:extLst>
                         <a:ext uri="{28A0092B-C50C-407E-A947-70E740481C1C}">
                           <a14:useLocalDpi xmlns:a14="http://schemas.microsoft.com/office/drawing/2010/main" val="0"/>
@@ -22140,7 +22155,7 @@
                     </pic:cNvPicPr>
                   </pic:nvPicPr>
                   <pic:blipFill>
-                    <a:blip r:embed="rId73">
+                    <a:blip r:embed="rId74">
                       <a:extLst>
                         <a:ext uri="{28A0092B-C50C-407E-A947-70E740481C1C}">
                           <a14:useLocalDpi xmlns:a14="http://schemas.microsoft.com/office/drawing/2010/main" val="0"/>
@@ -22216,7 +22231,7 @@
                     </pic:cNvPicPr>
                   </pic:nvPicPr>
                   <pic:blipFill>
-                    <a:blip r:embed="rId74">
+                    <a:blip r:embed="rId75">
                       <a:extLst>
                         <a:ext uri="{28A0092B-C50C-407E-A947-70E740481C1C}">
                           <a14:useLocalDpi xmlns:a14="http://schemas.microsoft.com/office/drawing/2010/main" val="0"/>
@@ -22457,7 +22472,7 @@
                     </pic:cNvPicPr>
                   </pic:nvPicPr>
                   <pic:blipFill>
-                    <a:blip r:embed="rId75" cstate="print">
+                    <a:blip r:embed="rId76" cstate="print">
                       <a:extLst>
                         <a:ext uri="{28A0092B-C50C-407E-A947-70E740481C1C}">
                           <a14:useLocalDpi xmlns:a14="http://schemas.microsoft.com/office/drawing/2010/main" val="0"/>
@@ -22533,7 +22548,7 @@
                     </pic:cNvPicPr>
                   </pic:nvPicPr>
                   <pic:blipFill>
-                    <a:blip r:embed="rId76">
+                    <a:blip r:embed="rId77">
                       <a:extLst>
                         <a:ext uri="{28A0092B-C50C-407E-A947-70E740481C1C}">
                           <a14:useLocalDpi xmlns:a14="http://schemas.microsoft.com/office/drawing/2010/main" val="0"/>
@@ -22609,7 +22624,7 @@
                     </pic:cNvPicPr>
                   </pic:nvPicPr>
                   <pic:blipFill>
-                    <a:blip r:embed="rId77">
+                    <a:blip r:embed="rId78">
                       <a:extLst>
                         <a:ext uri="{28A0092B-C50C-407E-A947-70E740481C1C}">
                           <a14:useLocalDpi xmlns:a14="http://schemas.microsoft.com/office/drawing/2010/main" val="0"/>
@@ -22890,7 +22905,7 @@
                     </pic:cNvPicPr>
                   </pic:nvPicPr>
                   <pic:blipFill>
-                    <a:blip r:embed="rId78">
+                    <a:blip r:embed="rId79">
                       <a:extLst>
                         <a:ext uri="{28A0092B-C50C-407E-A947-70E740481C1C}">
                           <a14:useLocalDpi xmlns:a14="http://schemas.microsoft.com/office/drawing/2010/main" val="0"/>
@@ -23054,9 +23069,25 @@
           <w:lang w:val="en-GB"/>
         </w:rPr>
         <w:drawing>
-          <wp:inline distT="0" distB="0" distL="0" distR="0" wp14:anchorId="5D75A983" wp14:editId="05F4F5DD">
-            <wp:extent cx="3538537" cy="2654292"/>
-            <wp:effectExtent l="0" t="0" r="5080" b="0"/>
+          <wp:anchor distT="0" distB="0" distL="114300" distR="114300" simplePos="0" relativeHeight="251673600" behindDoc="1" locked="0" layoutInCell="1" allowOverlap="1" wp14:anchorId="5D75A983" wp14:editId="48C07906">
+            <wp:simplePos x="0" y="0"/>
+            <wp:positionH relativeFrom="column">
+              <wp:posOffset>-335915</wp:posOffset>
+            </wp:positionH>
+            <wp:positionV relativeFrom="paragraph">
+              <wp:posOffset>97155</wp:posOffset>
+            </wp:positionV>
+            <wp:extent cx="3023235" cy="2267585"/>
+            <wp:effectExtent l="0" t="0" r="5715" b="0"/>
+            <wp:wrapTight wrapText="bothSides">
+              <wp:wrapPolygon edited="0">
+                <wp:start x="0" y="0"/>
+                <wp:lineTo x="0" y="21412"/>
+                <wp:lineTo x="21505" y="21412"/>
+                <wp:lineTo x="21505" y="0"/>
+                <wp:lineTo x="0" y="0"/>
+              </wp:wrapPolygon>
+            </wp:wrapTight>
             <wp:docPr id="14" name="Obrázek 14"/>
             <wp:cNvGraphicFramePr>
               <a:graphicFrameLocks xmlns:a="http://schemas.openxmlformats.org/drawingml/2006/main" noChangeAspect="1"/>
@@ -23071,7 +23102,7 @@
                     </pic:cNvPicPr>
                   </pic:nvPicPr>
                   <pic:blipFill>
-                    <a:blip r:embed="rId79">
+                    <a:blip r:embed="rId80">
                       <a:extLst>
                         <a:ext uri="{28A0092B-C50C-407E-A947-70E740481C1C}">
                           <a14:useLocalDpi xmlns:a14="http://schemas.microsoft.com/office/drawing/2010/main" val="0"/>
@@ -23086,7 +23117,7 @@
                   <pic:spPr bwMode="auto">
                     <a:xfrm>
                       <a:off x="0" y="0"/>
-                      <a:ext cx="3575456" cy="2681986"/>
+                      <a:ext cx="3023235" cy="2267585"/>
                     </a:xfrm>
                     <a:prstGeom prst="rect">
                       <a:avLst/>
@@ -23099,7 +23130,13 @@
                 </pic:pic>
               </a:graphicData>
             </a:graphic>
-          </wp:inline>
+            <wp14:sizeRelH relativeFrom="page">
+              <wp14:pctWidth>0</wp14:pctWidth>
+            </wp14:sizeRelH>
+            <wp14:sizeRelV relativeFrom="page">
+              <wp14:pctHeight>0</wp14:pctHeight>
+            </wp14:sizeRelV>
+          </wp:anchor>
         </w:drawing>
       </w:r>
     </w:p>
@@ -23177,7 +23214,7 @@
         </w:rPr>
         <w:t>It is not straightforward to reason the increase in error margin. It could be explained by “overfitting” (</w:t>
       </w:r>
-      <w:hyperlink r:id="rId80" w:history="1">
+      <w:hyperlink r:id="rId81" w:history="1">
         <w:r>
           <w:rPr>
             <w:rStyle w:val="Hypertextovodkaz"/>
@@ -23257,6 +23294,190 @@
         </w:rPr>
         <w:t xml:space="preserve">. </w:t>
       </w:r>
+    </w:p>
+    <w:p>
+      <w:pPr>
+        <w:pStyle w:val="Odstavecseseznamem"/>
+        <w:ind w:left="2160"/>
+        <w:jc w:val="both"/>
+        <w:rPr>
+          <w:lang w:val="en-GB"/>
+        </w:rPr>
+      </w:pPr>
+      <w:r>
+        <w:rPr>
+          <w:noProof/>
+        </w:rPr>
+        <w:drawing>
+          <wp:anchor distT="0" distB="0" distL="114300" distR="114300" simplePos="0" relativeHeight="251672576" behindDoc="1" locked="0" layoutInCell="1" allowOverlap="1" wp14:anchorId="6A732396" wp14:editId="5FEB3AD7">
+            <wp:simplePos x="0" y="0"/>
+            <wp:positionH relativeFrom="column">
+              <wp:posOffset>-734695</wp:posOffset>
+            </wp:positionH>
+            <wp:positionV relativeFrom="paragraph">
+              <wp:posOffset>83820</wp:posOffset>
+            </wp:positionV>
+            <wp:extent cx="3078480" cy="2307590"/>
+            <wp:effectExtent l="0" t="0" r="7620" b="0"/>
+            <wp:wrapTight wrapText="bothSides">
+              <wp:wrapPolygon edited="0">
+                <wp:start x="0" y="0"/>
+                <wp:lineTo x="0" y="21398"/>
+                <wp:lineTo x="21520" y="21398"/>
+                <wp:lineTo x="21520" y="0"/>
+                <wp:lineTo x="0" y="0"/>
+              </wp:wrapPolygon>
+            </wp:wrapTight>
+            <wp:docPr id="4" name="Obrázek 4"/>
+            <wp:cNvGraphicFramePr>
+              <a:graphicFrameLocks xmlns:a="http://schemas.openxmlformats.org/drawingml/2006/main" noChangeAspect="1"/>
+            </wp:cNvGraphicFramePr>
+            <a:graphic xmlns:a="http://schemas.openxmlformats.org/drawingml/2006/main">
+              <a:graphicData uri="http://schemas.openxmlformats.org/drawingml/2006/picture">
+                <pic:pic xmlns:pic="http://schemas.openxmlformats.org/drawingml/2006/picture">
+                  <pic:nvPicPr>
+                    <pic:cNvPr id="0" name="Picture 1"/>
+                    <pic:cNvPicPr>
+                      <a:picLocks noChangeAspect="1" noChangeArrowheads="1"/>
+                    </pic:cNvPicPr>
+                  </pic:nvPicPr>
+                  <pic:blipFill>
+                    <a:blip r:embed="rId82">
+                      <a:extLst>
+                        <a:ext uri="{28A0092B-C50C-407E-A947-70E740481C1C}">
+                          <a14:useLocalDpi xmlns:a14="http://schemas.microsoft.com/office/drawing/2010/main" val="0"/>
+                        </a:ext>
+                      </a:extLst>
+                    </a:blip>
+                    <a:srcRect/>
+                    <a:stretch>
+                      <a:fillRect/>
+                    </a:stretch>
+                  </pic:blipFill>
+                  <pic:spPr bwMode="auto">
+                    <a:xfrm>
+                      <a:off x="0" y="0"/>
+                      <a:ext cx="3078480" cy="2307590"/>
+                    </a:xfrm>
+                    <a:prstGeom prst="rect">
+                      <a:avLst/>
+                    </a:prstGeom>
+                    <a:noFill/>
+                    <a:ln>
+                      <a:noFill/>
+                    </a:ln>
+                  </pic:spPr>
+                </pic:pic>
+              </a:graphicData>
+            </a:graphic>
+            <wp14:sizeRelH relativeFrom="page">
+              <wp14:pctWidth>0</wp14:pctWidth>
+            </wp14:sizeRelH>
+            <wp14:sizeRelV relativeFrom="page">
+              <wp14:pctHeight>0</wp14:pctHeight>
+            </wp14:sizeRelV>
+          </wp:anchor>
+        </w:drawing>
+      </w:r>
+    </w:p>
+    <w:p>
+      <w:pPr>
+        <w:pStyle w:val="Odstavecseseznamem"/>
+        <w:numPr>
+          <w:ilvl w:val="2"/>
+          <w:numId w:val="1"/>
+        </w:numPr>
+        <w:spacing w:after="0"/>
+        <w:jc w:val="both"/>
+        <w:rPr>
+          <w:lang w:val="en-GB"/>
+        </w:rPr>
+      </w:pPr>
+      <w:r>
+        <w:rPr>
+          <w:lang w:val="en-GB"/>
+        </w:rPr>
+        <w:t>The abovementioned behaviour was found very strange, so we were encouraged to review the logic for inverse simulation, and thanks to it we discovered a bug inside</w:t>
+      </w:r>
+      <w:r>
+        <w:rPr>
+          <w:lang w:val="en-GB"/>
+        </w:rPr>
+        <w:t>.</w:t>
+      </w:r>
+    </w:p>
+    <w:p>
+      <w:pPr>
+        <w:pStyle w:val="Odstavecseseznamem"/>
+        <w:numPr>
+          <w:ilvl w:val="3"/>
+          <w:numId w:val="1"/>
+        </w:numPr>
+        <w:spacing w:after="0"/>
+        <w:jc w:val="both"/>
+        <w:rPr>
+          <w:lang w:val="en-GB"/>
+        </w:rPr>
+      </w:pPr>
+      <w:r>
+        <w:rPr>
+          <w:lang w:val="en-GB"/>
+        </w:rPr>
+        <w:t>Even when we chose higher window span than 2, we were modifying the heat flux values only for two first windows, and others were unassigned, which was causing the error to be higher with the rising window span</w:t>
+      </w:r>
+      <w:r>
+        <w:rPr>
+          <w:lang w:val="en-GB"/>
+        </w:rPr>
+        <w:t>.</w:t>
+      </w:r>
+    </w:p>
+    <w:p>
+      <w:pPr>
+        <w:pStyle w:val="Odstavecseseznamem"/>
+        <w:numPr>
+          <w:ilvl w:val="2"/>
+          <w:numId w:val="1"/>
+        </w:numPr>
+        <w:spacing w:after="0"/>
+        <w:jc w:val="both"/>
+        <w:rPr>
+          <w:lang w:val="en-GB"/>
+        </w:rPr>
+      </w:pPr>
+      <w:r>
+        <w:rPr>
+          <w:lang w:val="en-GB"/>
+        </w:rPr>
+        <w:t>After changes the depend</w:t>
+      </w:r>
+      <w:bookmarkStart w:id="16" w:name="_GoBack"/>
+      <w:bookmarkEnd w:id="16"/>
+      <w:r>
+        <w:rPr>
+          <w:lang w:val="en-GB"/>
+        </w:rPr>
+        <w:t>ence looked already more realistic – with the higher window span the error was decreasing. However, the simulation time went rapidly up.</w:t>
+      </w:r>
+    </w:p>
+    <w:p>
+      <w:pPr>
+        <w:pStyle w:val="Odstavecseseznamem"/>
+        <w:spacing w:after="0"/>
+        <w:ind w:left="2160"/>
+        <w:jc w:val="both"/>
+        <w:rPr>
+          <w:lang w:val="en-GB"/>
+        </w:rPr>
+      </w:pPr>
+    </w:p>
+    <w:p>
+      <w:pPr>
+        <w:jc w:val="both"/>
+        <w:rPr>
+          <w:lang w:val="en-GB"/>
+        </w:rPr>
+      </w:pPr>
     </w:p>
     <w:p>
       <w:pPr>
@@ -23332,7 +23553,7 @@
                     </pic:cNvPicPr>
                   </pic:nvPicPr>
                   <pic:blipFill>
-                    <a:blip r:embed="rId81">
+                    <a:blip r:embed="rId83">
                       <a:extLst>
                         <a:ext uri="{28A0092B-C50C-407E-A947-70E740481C1C}">
                           <a14:useLocalDpi xmlns:a14="http://schemas.microsoft.com/office/drawing/2010/main" val="0"/>
@@ -23408,7 +23629,7 @@
                     </pic:cNvPicPr>
                   </pic:nvPicPr>
                   <pic:blipFill>
-                    <a:blip r:embed="rId82">
+                    <a:blip r:embed="rId84">
                       <a:extLst>
                         <a:ext uri="{28A0092B-C50C-407E-A947-70E740481C1C}">
                           <a14:useLocalDpi xmlns:a14="http://schemas.microsoft.com/office/drawing/2010/main" val="0"/>
@@ -23901,14 +24122,14 @@
           <w:lang w:val="en-GB"/>
         </w:rPr>
       </w:pPr>
-      <w:bookmarkStart w:id="16" w:name="_Toc30256687"/>
+      <w:bookmarkStart w:id="17" w:name="_Toc30256687"/>
       <w:r>
         <w:rPr>
           <w:lang w:val="en-GB"/>
         </w:rPr>
         <w:t>TODOS AND IDEAS</w:t>
       </w:r>
-      <w:bookmarkEnd w:id="16"/>
+      <w:bookmarkEnd w:id="17"/>
     </w:p>
     <w:p>
       <w:pPr>
@@ -24467,11 +24688,9 @@
         </w:rPr>
         <w:t xml:space="preserve"> we can test it only on one specific simulation, which is not a very representative sample</w:t>
       </w:r>
-      <w:bookmarkStart w:id="17" w:name="_GoBack"/>
-      <w:bookmarkEnd w:id="17"/>
     </w:p>
     <w:sectPr>
-      <w:footerReference w:type="default" r:id="rId83"/>
+      <w:footerReference w:type="default" r:id="rId85"/>
       <w:pgSz w:w="11906" w:h="16838"/>
       <w:pgMar w:top="1417" w:right="1417" w:bottom="1417" w:left="1417" w:header="708" w:footer="708" w:gutter="0"/>
       <w:cols w:space="708"/>
@@ -24516,6 +24735,7 @@
         <w:docPartUnique/>
       </w:docPartObj>
     </w:sdtPr>
+    <w:sdtEndPr/>
     <w:sdtContent>
       <w:p>
         <w:pPr>
@@ -25708,7 +25928,7 @@
 </file>
 
 <file path=customXml/itemProps1.xml><?xml version="1.0" encoding="utf-8"?>
-<ds:datastoreItem xmlns:ds="http://schemas.openxmlformats.org/officeDocument/2006/customXml" ds:itemID="{02EF40DF-20E1-40FB-BAFA-26E14AA02EE2}">
+<ds:datastoreItem xmlns:ds="http://schemas.openxmlformats.org/officeDocument/2006/customXml" ds:itemID="{81CE17C5-1820-4106-B5D7-CABADED80BBE}">
   <ds:schemaRefs>
     <ds:schemaRef ds:uri="http://schemas.openxmlformats.org/officeDocument/2006/bibliography"/>
   </ds:schemaRefs>

</xml_diff>

<commit_message>
Theory and random data generation
</commit_message>
<xml_diff>
--- a/Thesis/Inverse heat transfer software.docx
+++ b/Thesis/Inverse heat transfer software.docx
@@ -69,7 +69,7 @@
             </w:rPr>
             <w:fldChar w:fldCharType="separate"/>
           </w:r>
-          <w:hyperlink w:anchor="_Toc31369781" w:history="1">
+          <w:hyperlink w:anchor="_Toc31528056" w:history="1">
             <w:r>
               <w:rPr>
                 <w:rStyle w:val="Hypertextovodkaz"/>
@@ -97,7 +97,7 @@
                 <w:noProof/>
                 <w:webHidden/>
               </w:rPr>
-              <w:instrText xml:space="preserve"> PAGEREF _Toc31369781 \h </w:instrText>
+              <w:instrText xml:space="preserve"> PAGEREF _Toc31528056 \h </w:instrText>
             </w:r>
             <w:r>
               <w:rPr>
@@ -140,7 +140,7 @@
               <w:lang w:eastAsia="cs-CZ"/>
             </w:rPr>
           </w:pPr>
-          <w:hyperlink w:anchor="_Toc31369782" w:history="1">
+          <w:hyperlink w:anchor="_Toc31528057" w:history="1">
             <w:r>
               <w:rPr>
                 <w:rStyle w:val="Hypertextovodkaz"/>
@@ -168,7 +168,7 @@
                 <w:noProof/>
                 <w:webHidden/>
               </w:rPr>
-              <w:instrText xml:space="preserve"> PAGEREF _Toc31369782 \h </w:instrText>
+              <w:instrText xml:space="preserve"> PAGEREF _Toc31528057 \h </w:instrText>
             </w:r>
             <w:r>
               <w:rPr>
@@ -211,7 +211,7 @@
               <w:lang w:eastAsia="cs-CZ"/>
             </w:rPr>
           </w:pPr>
-          <w:hyperlink w:anchor="_Toc31369783" w:history="1">
+          <w:hyperlink w:anchor="_Toc31528058" w:history="1">
             <w:r>
               <w:rPr>
                 <w:rStyle w:val="Hypertextovodkaz"/>
@@ -239,7 +239,7 @@
                 <w:noProof/>
                 <w:webHidden/>
               </w:rPr>
-              <w:instrText xml:space="preserve"> PAGEREF _Toc31369783 \h </w:instrText>
+              <w:instrText xml:space="preserve"> PAGEREF _Toc31528058 \h </w:instrText>
             </w:r>
             <w:r>
               <w:rPr>
@@ -282,7 +282,7 @@
               <w:lang w:eastAsia="cs-CZ"/>
             </w:rPr>
           </w:pPr>
-          <w:hyperlink w:anchor="_Toc31369784" w:history="1">
+          <w:hyperlink w:anchor="_Toc31528059" w:history="1">
             <w:r>
               <w:rPr>
                 <w:rStyle w:val="Hypertextovodkaz"/>
@@ -310,7 +310,7 @@
                 <w:noProof/>
                 <w:webHidden/>
               </w:rPr>
-              <w:instrText xml:space="preserve"> PAGEREF _Toc31369784 \h </w:instrText>
+              <w:instrText xml:space="preserve"> PAGEREF _Toc31528059 \h </w:instrText>
             </w:r>
             <w:r>
               <w:rPr>
@@ -353,7 +353,7 @@
               <w:lang w:eastAsia="cs-CZ"/>
             </w:rPr>
           </w:pPr>
-          <w:hyperlink w:anchor="_Toc31369785" w:history="1">
+          <w:hyperlink w:anchor="_Toc31528060" w:history="1">
             <w:r>
               <w:rPr>
                 <w:rStyle w:val="Hypertextovodkaz"/>
@@ -381,7 +381,7 @@
                 <w:noProof/>
                 <w:webHidden/>
               </w:rPr>
-              <w:instrText xml:space="preserve"> PAGEREF _Toc31369785 \h </w:instrText>
+              <w:instrText xml:space="preserve"> PAGEREF _Toc31528060 \h </w:instrText>
             </w:r>
             <w:r>
               <w:rPr>
@@ -424,7 +424,7 @@
               <w:lang w:eastAsia="cs-CZ"/>
             </w:rPr>
           </w:pPr>
-          <w:hyperlink w:anchor="_Toc31369786" w:history="1">
+          <w:hyperlink w:anchor="_Toc31528061" w:history="1">
             <w:r>
               <w:rPr>
                 <w:rStyle w:val="Hypertextovodkaz"/>
@@ -452,7 +452,7 @@
                 <w:noProof/>
                 <w:webHidden/>
               </w:rPr>
-              <w:instrText xml:space="preserve"> PAGEREF _Toc31369786 \h </w:instrText>
+              <w:instrText xml:space="preserve"> PAGEREF _Toc31528061 \h </w:instrText>
             </w:r>
             <w:r>
               <w:rPr>
@@ -495,7 +495,7 @@
               <w:lang w:eastAsia="cs-CZ"/>
             </w:rPr>
           </w:pPr>
-          <w:hyperlink w:anchor="_Toc31369787" w:history="1">
+          <w:hyperlink w:anchor="_Toc31528062" w:history="1">
             <w:r>
               <w:rPr>
                 <w:rStyle w:val="Hypertextovodkaz"/>
@@ -523,7 +523,7 @@
                 <w:noProof/>
                 <w:webHidden/>
               </w:rPr>
-              <w:instrText xml:space="preserve"> PAGEREF _Toc31369787 \h </w:instrText>
+              <w:instrText xml:space="preserve"> PAGEREF _Toc31528062 \h </w:instrText>
             </w:r>
             <w:r>
               <w:rPr>
@@ -566,14 +566,30 @@
               <w:lang w:eastAsia="cs-CZ"/>
             </w:rPr>
           </w:pPr>
-          <w:hyperlink w:anchor="_Toc31369788" w:history="1">
+          <w:hyperlink w:anchor="_Toc31528063" w:history="1">
             <w:r>
               <w:rPr>
                 <w:rStyle w:val="Hypertextovodkaz"/>
                 <w:noProof/>
                 <w:lang w:val="en-GB"/>
               </w:rPr>
-              <w:t>Computation engine description</w:t>
+              <w:t>Computation</w:t>
+            </w:r>
+            <w:r>
+              <w:rPr>
+                <w:rStyle w:val="Hypertextovodkaz"/>
+                <w:noProof/>
+                <w:lang w:val="en-GB"/>
+              </w:rPr>
+              <w:t xml:space="preserve"> </w:t>
+            </w:r>
+            <w:r>
+              <w:rPr>
+                <w:rStyle w:val="Hypertextovodkaz"/>
+                <w:noProof/>
+                <w:lang w:val="en-GB"/>
+              </w:rPr>
+              <w:t>engine description</w:t>
             </w:r>
             <w:r>
               <w:rPr>
@@ -594,7 +610,7 @@
                 <w:noProof/>
                 <w:webHidden/>
               </w:rPr>
-              <w:instrText xml:space="preserve"> PAGEREF _Toc31369788 \h </w:instrText>
+              <w:instrText xml:space="preserve"> PAGEREF _Toc31528063 \h </w:instrText>
             </w:r>
             <w:r>
               <w:rPr>
@@ -637,7 +653,7 @@
               <w:lang w:eastAsia="cs-CZ"/>
             </w:rPr>
           </w:pPr>
-          <w:hyperlink w:anchor="_Toc31369789" w:history="1">
+          <w:hyperlink w:anchor="_Toc31528064" w:history="1">
             <w:r>
               <w:rPr>
                 <w:rStyle w:val="Hypertextovodkaz"/>
@@ -665,7 +681,7 @@
                 <w:noProof/>
                 <w:webHidden/>
               </w:rPr>
-              <w:instrText xml:space="preserve"> PAGEREF _Toc31369789 \h </w:instrText>
+              <w:instrText xml:space="preserve"> PAGEREF _Toc31528064 \h </w:instrText>
             </w:r>
             <w:r>
               <w:rPr>
@@ -708,7 +724,7 @@
               <w:lang w:eastAsia="cs-CZ"/>
             </w:rPr>
           </w:pPr>
-          <w:hyperlink w:anchor="_Toc31369790" w:history="1">
+          <w:hyperlink w:anchor="_Toc31528065" w:history="1">
             <w:r>
               <w:rPr>
                 <w:rStyle w:val="Hypertextovodkaz"/>
@@ -736,7 +752,7 @@
                 <w:noProof/>
                 <w:webHidden/>
               </w:rPr>
-              <w:instrText xml:space="preserve"> PAGEREF _Toc31369790 \h </w:instrText>
+              <w:instrText xml:space="preserve"> PAGEREF _Toc31528065 \h </w:instrText>
             </w:r>
             <w:r>
               <w:rPr>
@@ -756,7 +772,7 @@
                 <w:noProof/>
                 <w:webHidden/>
               </w:rPr>
-              <w:t>22</w:t>
+              <w:t>23</w:t>
             </w:r>
             <w:r>
               <w:rPr>
@@ -779,7 +795,7 @@
               <w:lang w:eastAsia="cs-CZ"/>
             </w:rPr>
           </w:pPr>
-          <w:hyperlink w:anchor="_Toc31369791" w:history="1">
+          <w:hyperlink w:anchor="_Toc31528066" w:history="1">
             <w:r>
               <w:rPr>
                 <w:rStyle w:val="Hypertextovodkaz"/>
@@ -807,7 +823,7 @@
                 <w:noProof/>
                 <w:webHidden/>
               </w:rPr>
-              <w:instrText xml:space="preserve"> PAGEREF _Toc31369791 \h </w:instrText>
+              <w:instrText xml:space="preserve"> PAGEREF _Toc31528066 \h </w:instrText>
             </w:r>
             <w:r>
               <w:rPr>
@@ -850,7 +866,7 @@
               <w:lang w:eastAsia="cs-CZ"/>
             </w:rPr>
           </w:pPr>
-          <w:hyperlink w:anchor="_Toc31369792" w:history="1">
+          <w:hyperlink w:anchor="_Toc31528067" w:history="1">
             <w:r>
               <w:rPr>
                 <w:rStyle w:val="Hypertextovodkaz"/>
@@ -878,78 +894,7 @@
                 <w:noProof/>
                 <w:webHidden/>
               </w:rPr>
-              <w:instrText xml:space="preserve"> PAGEREF _Toc31369792 \h </w:instrText>
-            </w:r>
-            <w:r>
-              <w:rPr>
-                <w:noProof/>
-                <w:webHidden/>
-              </w:rPr>
-            </w:r>
-            <w:r>
-              <w:rPr>
-                <w:noProof/>
-                <w:webHidden/>
-              </w:rPr>
-              <w:fldChar w:fldCharType="separate"/>
-            </w:r>
-            <w:r>
-              <w:rPr>
-                <w:noProof/>
-                <w:webHidden/>
-              </w:rPr>
-              <w:t>25</w:t>
-            </w:r>
-            <w:r>
-              <w:rPr>
-                <w:noProof/>
-                <w:webHidden/>
-              </w:rPr>
-              <w:fldChar w:fldCharType="end"/>
-            </w:r>
-          </w:hyperlink>
-        </w:p>
-        <w:p>
-          <w:pPr>
-            <w:pStyle w:val="Obsah1"/>
-            <w:tabs>
-              <w:tab w:val="right" w:leader="dot" w:pos="9062"/>
-            </w:tabs>
-            <w:rPr>
-              <w:rFonts w:eastAsiaTheme="minorEastAsia"/>
-              <w:noProof/>
-              <w:lang w:eastAsia="cs-CZ"/>
-            </w:rPr>
-          </w:pPr>
-          <w:hyperlink w:anchor="_Toc31369793" w:history="1">
-            <w:r>
-              <w:rPr>
-                <w:rStyle w:val="Hypertextovodkaz"/>
-                <w:noProof/>
-                <w:lang w:val="en-GB"/>
-              </w:rPr>
-              <w:t>Parameters inputted from user</w:t>
-            </w:r>
-            <w:r>
-              <w:rPr>
-                <w:noProof/>
-                <w:webHidden/>
-              </w:rPr>
-              <w:tab/>
-            </w:r>
-            <w:r>
-              <w:rPr>
-                <w:noProof/>
-                <w:webHidden/>
-              </w:rPr>
-              <w:fldChar w:fldCharType="begin"/>
-            </w:r>
-            <w:r>
-              <w:rPr>
-                <w:noProof/>
-                <w:webHidden/>
-              </w:rPr>
-              <w:instrText xml:space="preserve"> PAGEREF _Toc31369793 \h </w:instrText>
+              <w:instrText xml:space="preserve"> PAGEREF _Toc31528067 \h </w:instrText>
             </w:r>
             <w:r>
               <w:rPr>
@@ -992,7 +937,78 @@
               <w:lang w:eastAsia="cs-CZ"/>
             </w:rPr>
           </w:pPr>
-          <w:hyperlink w:anchor="_Toc31369794" w:history="1">
+          <w:hyperlink w:anchor="_Toc31528068" w:history="1">
+            <w:r>
+              <w:rPr>
+                <w:rStyle w:val="Hypertextovodkaz"/>
+                <w:noProof/>
+                <w:lang w:val="en-GB"/>
+              </w:rPr>
+              <w:t>Parameters inputted from user</w:t>
+            </w:r>
+            <w:r>
+              <w:rPr>
+                <w:noProof/>
+                <w:webHidden/>
+              </w:rPr>
+              <w:tab/>
+            </w:r>
+            <w:r>
+              <w:rPr>
+                <w:noProof/>
+                <w:webHidden/>
+              </w:rPr>
+              <w:fldChar w:fldCharType="begin"/>
+            </w:r>
+            <w:r>
+              <w:rPr>
+                <w:noProof/>
+                <w:webHidden/>
+              </w:rPr>
+              <w:instrText xml:space="preserve"> PAGEREF _Toc31528068 \h </w:instrText>
+            </w:r>
+            <w:r>
+              <w:rPr>
+                <w:noProof/>
+                <w:webHidden/>
+              </w:rPr>
+            </w:r>
+            <w:r>
+              <w:rPr>
+                <w:noProof/>
+                <w:webHidden/>
+              </w:rPr>
+              <w:fldChar w:fldCharType="separate"/>
+            </w:r>
+            <w:r>
+              <w:rPr>
+                <w:noProof/>
+                <w:webHidden/>
+              </w:rPr>
+              <w:t>26</w:t>
+            </w:r>
+            <w:r>
+              <w:rPr>
+                <w:noProof/>
+                <w:webHidden/>
+              </w:rPr>
+              <w:fldChar w:fldCharType="end"/>
+            </w:r>
+          </w:hyperlink>
+        </w:p>
+        <w:p>
+          <w:pPr>
+            <w:pStyle w:val="Obsah1"/>
+            <w:tabs>
+              <w:tab w:val="right" w:leader="dot" w:pos="9062"/>
+            </w:tabs>
+            <w:rPr>
+              <w:rFonts w:eastAsiaTheme="minorEastAsia"/>
+              <w:noProof/>
+              <w:lang w:eastAsia="cs-CZ"/>
+            </w:rPr>
+          </w:pPr>
+          <w:hyperlink w:anchor="_Toc31528069" w:history="1">
             <w:r>
               <w:rPr>
                 <w:rStyle w:val="Hypertextovodkaz"/>
@@ -1020,7 +1036,7 @@
                 <w:noProof/>
                 <w:webHidden/>
               </w:rPr>
-              <w:instrText xml:space="preserve"> PAGEREF _Toc31369794 \h </w:instrText>
+              <w:instrText xml:space="preserve"> PAGEREF _Toc31528069 \h </w:instrText>
             </w:r>
             <w:r>
               <w:rPr>
@@ -1063,7 +1079,7 @@
               <w:lang w:eastAsia="cs-CZ"/>
             </w:rPr>
           </w:pPr>
-          <w:hyperlink w:anchor="_Toc31369795" w:history="1">
+          <w:hyperlink w:anchor="_Toc31528070" w:history="1">
             <w:r>
               <w:rPr>
                 <w:rStyle w:val="Hypertextovodkaz"/>
@@ -1091,7 +1107,7 @@
                 <w:noProof/>
                 <w:webHidden/>
               </w:rPr>
-              <w:instrText xml:space="preserve"> PAGEREF _Toc31369795 \h </w:instrText>
+              <w:instrText xml:space="preserve"> PAGEREF _Toc31528070 \h </w:instrText>
             </w:r>
             <w:r>
               <w:rPr>
@@ -1134,7 +1150,7 @@
               <w:lang w:eastAsia="cs-CZ"/>
             </w:rPr>
           </w:pPr>
-          <w:hyperlink w:anchor="_Toc31369796" w:history="1">
+          <w:hyperlink w:anchor="_Toc31528071" w:history="1">
             <w:r>
               <w:rPr>
                 <w:rStyle w:val="Hypertextovodkaz"/>
@@ -1162,7 +1178,7 @@
                 <w:noProof/>
                 <w:webHidden/>
               </w:rPr>
-              <w:instrText xml:space="preserve"> PAGEREF _Toc31369796 \h </w:instrText>
+              <w:instrText xml:space="preserve"> PAGEREF _Toc31528071 \h </w:instrText>
             </w:r>
             <w:r>
               <w:rPr>
@@ -1205,7 +1221,7 @@
               <w:lang w:eastAsia="cs-CZ"/>
             </w:rPr>
           </w:pPr>
-          <w:hyperlink w:anchor="_Toc31369797" w:history="1">
+          <w:hyperlink w:anchor="_Toc31528072" w:history="1">
             <w:r>
               <w:rPr>
                 <w:rStyle w:val="Hypertextovodkaz"/>
@@ -1233,7 +1249,7 @@
                 <w:noProof/>
                 <w:webHidden/>
               </w:rPr>
-              <w:instrText xml:space="preserve"> PAGEREF _Toc31369797 \h </w:instrText>
+              <w:instrText xml:space="preserve"> PAGEREF _Toc31528072 \h </w:instrText>
             </w:r>
             <w:r>
               <w:rPr>
@@ -1292,7 +1308,7 @@
           <w:lang w:val="en-GB"/>
         </w:rPr>
       </w:pPr>
-      <w:bookmarkStart w:id="0" w:name="_Toc31369781"/>
+      <w:bookmarkStart w:id="0" w:name="_Toc31528056"/>
       <w:r>
         <w:rPr>
           <w:lang w:val="en-GB"/>
@@ -1359,7 +1375,7 @@
           <w:lang w:val="en-GB"/>
         </w:rPr>
       </w:pPr>
-      <w:bookmarkStart w:id="1" w:name="_Toc31369782"/>
+      <w:bookmarkStart w:id="1" w:name="_Toc31528057"/>
       <w:r>
         <w:rPr>
           <w:lang w:val="en-GB"/>
@@ -2775,7 +2791,7 @@
           <w:lang w:val="en-GB"/>
         </w:rPr>
       </w:pPr>
-      <w:bookmarkStart w:id="2" w:name="_Toc31369783"/>
+      <w:bookmarkStart w:id="2" w:name="_Toc31528058"/>
       <w:r>
         <w:rPr>
           <w:lang w:val="en-GB"/>
@@ -7563,7 +7579,7 @@
           <w:lang w:val="en-GB"/>
         </w:rPr>
       </w:pPr>
-      <w:bookmarkStart w:id="3" w:name="_Toc31369784"/>
+      <w:bookmarkStart w:id="3" w:name="_Toc31528059"/>
       <w:r>
         <w:rPr>
           <w:lang w:val="en-GB"/>
@@ -8744,7 +8760,7 @@
           <w:lang w:val="en-GB"/>
         </w:rPr>
       </w:pPr>
-      <w:bookmarkStart w:id="4" w:name="_Toc31369785"/>
+      <w:bookmarkStart w:id="4" w:name="_Toc31528060"/>
       <w:r>
         <w:rPr>
           <w:lang w:val="en-GB"/>
@@ -8985,7 +9001,7 @@
           <w:lang w:val="en-GB"/>
         </w:rPr>
       </w:pPr>
-      <w:bookmarkStart w:id="5" w:name="_Toc31369786"/>
+      <w:bookmarkStart w:id="5" w:name="_Toc31528061"/>
       <w:r>
         <w:rPr>
           <w:lang w:val="en-GB"/>
@@ -9526,7 +9542,7 @@
           <w:lang w:val="en-GB"/>
         </w:rPr>
       </w:pPr>
-      <w:bookmarkStart w:id="6" w:name="_Toc31369787"/>
+      <w:bookmarkStart w:id="6" w:name="_Toc31528062"/>
       <w:r>
         <w:rPr>
           <w:lang w:val="en-GB"/>
@@ -11585,7 +11601,7 @@
           <w:lang w:val="en-GB"/>
         </w:rPr>
       </w:pPr>
-      <w:bookmarkStart w:id="7" w:name="_Toc31369788"/>
+      <w:bookmarkStart w:id="7" w:name="_Toc31528063"/>
       <w:r>
         <w:rPr>
           <w:lang w:val="en-GB"/>
@@ -12768,23 +12784,7 @@
           <w:iCs/>
           <w:lang w:val="en-GB"/>
         </w:rPr>
-        <w:t>“</w:t>
-      </w:r>
-      <w:r>
-        <w:rPr>
-          <w:i/>
-          <w:iCs/>
-          <w:lang w:val="en-GB"/>
-        </w:rPr>
-        <w:t>Stiffness matrix is general term for a matrix of known coefficients being multiplied by unknown degrees of freedom, i.e., displacement OR temperature, etc.  Thus, the element conduction matrix is often referred to as the stiffness matrix.</w:t>
-      </w:r>
-      <w:r>
-        <w:rPr>
-          <w:i/>
-          <w:iCs/>
-          <w:lang w:val="en-GB"/>
-        </w:rPr>
-        <w:t>”</w:t>
+        <w:t>“Stiffness matrix is general term for a matrix of known coefficients being multiplied by unknown degrees of freedom, i.e., displacement OR temperature, etc.  Thus, the element conduction matrix is often referred to as the stiffness matrix.”</w:t>
       </w:r>
     </w:p>
     <w:p>
@@ -13166,6 +13166,8 @@
         </w:rPr>
         <w:t>self.K</w:t>
       </w:r>
+      <w:bookmarkStart w:id="8" w:name="_GoBack"/>
+      <w:bookmarkEnd w:id="8"/>
       <w:proofErr w:type="spellEnd"/>
     </w:p>
     <w:p>
@@ -13544,8 +13546,6 @@
         </w:rPr>
         <w:t xml:space="preserve"> </w:t>
       </w:r>
-      <w:bookmarkStart w:id="8" w:name="_GoBack"/>
-      <w:bookmarkEnd w:id="8"/>
     </w:p>
     <w:p>
       <w:pPr>
@@ -17384,7 +17384,7 @@
           <w:lang w:val="en-GB"/>
         </w:rPr>
       </w:pPr>
-      <w:bookmarkStart w:id="9" w:name="_Toc31369789"/>
+      <w:bookmarkStart w:id="9" w:name="_Toc31528064"/>
       <w:r>
         <w:rPr>
           <w:lang w:val="en-GB"/>
@@ -17789,7 +17789,7 @@
           <w:lang w:val="en-GB"/>
         </w:rPr>
       </w:pPr>
-      <w:bookmarkStart w:id="10" w:name="_Toc31369790"/>
+      <w:bookmarkStart w:id="10" w:name="_Toc31528065"/>
       <w:r>
         <w:rPr>
           <w:lang w:val="en-GB"/>
@@ -18776,7 +18776,7 @@
           <w:lang w:val="en-GB"/>
         </w:rPr>
       </w:pPr>
-      <w:bookmarkStart w:id="11" w:name="_Toc31369791"/>
+      <w:bookmarkStart w:id="11" w:name="_Toc31528066"/>
       <w:r>
         <w:rPr>
           <w:lang w:val="en-GB"/>
@@ -19610,7 +19610,7 @@
           <w:lang w:val="en-GB"/>
         </w:rPr>
       </w:pPr>
-      <w:bookmarkStart w:id="12" w:name="_Toc31369792"/>
+      <w:bookmarkStart w:id="12" w:name="_Toc31528067"/>
       <w:r>
         <w:rPr>
           <w:lang w:val="en-GB"/>
@@ -19744,7 +19744,7 @@
           <w:lang w:val="en-GB"/>
         </w:rPr>
       </w:pPr>
-      <w:bookmarkStart w:id="13" w:name="_Toc31369793"/>
+      <w:bookmarkStart w:id="13" w:name="_Toc31528068"/>
       <w:r>
         <w:rPr>
           <w:lang w:val="en-GB"/>
@@ -21084,7 +21084,7 @@
           <w:lang w:val="en-GB"/>
         </w:rPr>
       </w:pPr>
-      <w:bookmarkStart w:id="14" w:name="_Toc31369794"/>
+      <w:bookmarkStart w:id="14" w:name="_Toc31528069"/>
       <w:r>
         <w:rPr>
           <w:lang w:val="en-GB"/>
@@ -21705,7 +21705,7 @@
           <w:lang w:val="en-GB"/>
         </w:rPr>
       </w:pPr>
-      <w:bookmarkStart w:id="15" w:name="_Toc31369795"/>
+      <w:bookmarkStart w:id="15" w:name="_Toc31528070"/>
       <w:r>
         <w:rPr>
           <w:lang w:val="en-GB"/>
@@ -23040,7 +23040,7 @@
           <w:lang w:val="en-GB"/>
         </w:rPr>
       </w:pPr>
-      <w:bookmarkStart w:id="16" w:name="_Toc31369796"/>
+      <w:bookmarkStart w:id="16" w:name="_Toc31528071"/>
       <w:r>
         <w:rPr>
           <w:lang w:val="en-GB"/>
@@ -26817,7 +26817,7 @@
           <w:lang w:val="en-GB"/>
         </w:rPr>
       </w:pPr>
-      <w:bookmarkStart w:id="17" w:name="_Toc31369797"/>
+      <w:bookmarkStart w:id="17" w:name="_Toc31528072"/>
       <w:r>
         <w:rPr>
           <w:lang w:val="en-GB"/>
@@ -27450,7 +27450,6 @@
         <w:docPartUnique/>
       </w:docPartObj>
     </w:sdtPr>
-    <w:sdtEndPr/>
     <w:sdtContent>
       <w:p>
         <w:pPr>
@@ -28190,6 +28189,7 @@
   <w:style w:type="character" w:default="1" w:styleId="Standardnpsmoodstavce">
     <w:name w:val="Default Paragraph Font"/>
     <w:uiPriority w:val="1"/>
+    <w:semiHidden/>
     <w:unhideWhenUsed/>
   </w:style>
   <w:style w:type="table" w:default="1" w:styleId="Normlntabulka">
@@ -28642,7 +28642,7 @@
 </file>
 
 <file path=customXml/itemProps1.xml><?xml version="1.0" encoding="utf-8"?>
-<ds:datastoreItem xmlns:ds="http://schemas.openxmlformats.org/officeDocument/2006/customXml" ds:itemID="{437381A4-493B-470F-A142-253FAFC851AD}">
+<ds:datastoreItem xmlns:ds="http://schemas.openxmlformats.org/officeDocument/2006/customXml" ds:itemID="{9906718B-EC54-4F27-8C52-D7A2553F7E62}">
   <ds:schemaRefs>
     <ds:schemaRef ds:uri="http://schemas.openxmlformats.org/officeDocument/2006/bibliography"/>
   </ds:schemaRefs>

</xml_diff>